<commit_message>
Modification sur le plan d'implémentation
</commit_message>
<xml_diff>
--- a/Plan d'implémentation.docx
+++ b/Plan d'implémentation.docx
@@ -170,7 +170,6 @@
         </w:rPr>
         <w:t xml:space="preserve"> </w:t>
       </w:r>
-      <w:proofErr w:type="spellStart"/>
       <w:r>
         <w:rPr>
           <w:rFonts w:ascii="Enedis" w:hAnsi="Enedis"/>
@@ -181,7 +180,6 @@
         </w:rPr>
         <w:t>Rep’Aero</w:t>
       </w:r>
-      <w:proofErr w:type="spellEnd"/>
     </w:p>
     <w:p>
       <w:pPr>
@@ -199,8 +197,6 @@
         </w:rPr>
         <w:br w:type="page"/>
       </w:r>
-      <w:bookmarkStart w:id="0" w:name="_GoBack"/>
-      <w:bookmarkEnd w:id="0"/>
     </w:p>
     <w:p>
       <w:pPr>
@@ -958,7 +954,12 @@
             <w:pStyle w:val="En-ttedetabledesmatires"/>
           </w:pPr>
           <w:r>
-            <w:t>Table des matières</w:t>
+            <w:t>Table des m</w:t>
+          </w:r>
+          <w:bookmarkStart w:id="0" w:name="_GoBack"/>
+          <w:bookmarkEnd w:id="0"/>
+          <w:r>
+            <w:t>atières</w:t>
           </w:r>
         </w:p>
         <w:p>
@@ -983,7 +984,7 @@
           <w:r>
             <w:fldChar w:fldCharType="separate"/>
           </w:r>
-          <w:hyperlink w:anchor="_Toc110327024" w:history="1">
+          <w:hyperlink w:anchor="_Toc110420776" w:history="1">
             <w:r>
               <w:rPr>
                 <w:rStyle w:val="Lienhypertexte"/>
@@ -1033,7 +1034,7 @@
                 <w:noProof/>
                 <w:webHidden/>
               </w:rPr>
-              <w:instrText xml:space="preserve"> PAGEREF _Toc110327024 \h </w:instrText>
+              <w:instrText xml:space="preserve"> PAGEREF _Toc110420776 \h </w:instrText>
             </w:r>
             <w:r>
               <w:rPr>
@@ -1077,7 +1078,7 @@
               <w:lang w:eastAsia="fr-FR"/>
             </w:rPr>
           </w:pPr>
-          <w:hyperlink w:anchor="_Toc110327025" w:history="1">
+          <w:hyperlink w:anchor="_Toc110420777" w:history="1">
             <w:r>
               <w:rPr>
                 <w:rStyle w:val="Lienhypertexte"/>
@@ -1127,7 +1128,7 @@
                 <w:noProof/>
                 <w:webHidden/>
               </w:rPr>
-              <w:instrText xml:space="preserve"> PAGEREF _Toc110327025 \h </w:instrText>
+              <w:instrText xml:space="preserve"> PAGEREF _Toc110420777 \h </w:instrText>
             </w:r>
             <w:r>
               <w:rPr>
@@ -1171,7 +1172,7 @@
               <w:lang w:eastAsia="fr-FR"/>
             </w:rPr>
           </w:pPr>
-          <w:hyperlink w:anchor="_Toc110327026" w:history="1">
+          <w:hyperlink w:anchor="_Toc110420778" w:history="1">
             <w:r>
               <w:rPr>
                 <w:rStyle w:val="Lienhypertexte"/>
@@ -1221,7 +1222,7 @@
                 <w:noProof/>
                 <w:webHidden/>
               </w:rPr>
-              <w:instrText xml:space="preserve"> PAGEREF _Toc110327026 \h </w:instrText>
+              <w:instrText xml:space="preserve"> PAGEREF _Toc110420778 \h </w:instrText>
             </w:r>
             <w:r>
               <w:rPr>
@@ -1265,7 +1266,7 @@
               <w:lang w:eastAsia="fr-FR"/>
             </w:rPr>
           </w:pPr>
-          <w:hyperlink w:anchor="_Toc110327027" w:history="1">
+          <w:hyperlink w:anchor="_Toc110420779" w:history="1">
             <w:r>
               <w:rPr>
                 <w:rStyle w:val="Lienhypertexte"/>
@@ -1315,7 +1316,7 @@
                 <w:noProof/>
                 <w:webHidden/>
               </w:rPr>
-              <w:instrText xml:space="preserve"> PAGEREF _Toc110327027 \h </w:instrText>
+              <w:instrText xml:space="preserve"> PAGEREF _Toc110420779 \h </w:instrText>
             </w:r>
             <w:r>
               <w:rPr>
@@ -1359,7 +1360,7 @@
               <w:lang w:eastAsia="fr-FR"/>
             </w:rPr>
           </w:pPr>
-          <w:hyperlink w:anchor="_Toc110327028" w:history="1">
+          <w:hyperlink w:anchor="_Toc110420780" w:history="1">
             <w:r>
               <w:rPr>
                 <w:rStyle w:val="Lienhypertexte"/>
@@ -1409,7 +1410,7 @@
                 <w:noProof/>
                 <w:webHidden/>
               </w:rPr>
-              <w:instrText xml:space="preserve"> PAGEREF _Toc110327028 \h </w:instrText>
+              <w:instrText xml:space="preserve"> PAGEREF _Toc110420780 \h </w:instrText>
             </w:r>
             <w:r>
               <w:rPr>
@@ -1453,7 +1454,7 @@
               <w:lang w:eastAsia="fr-FR"/>
             </w:rPr>
           </w:pPr>
-          <w:hyperlink w:anchor="_Toc110327029" w:history="1">
+          <w:hyperlink w:anchor="_Toc110420781" w:history="1">
             <w:r>
               <w:rPr>
                 <w:rStyle w:val="Lienhypertexte"/>
@@ -1503,7 +1504,7 @@
                 <w:noProof/>
                 <w:webHidden/>
               </w:rPr>
-              <w:instrText xml:space="preserve"> PAGEREF _Toc110327029 \h </w:instrText>
+              <w:instrText xml:space="preserve"> PAGEREF _Toc110420781 \h </w:instrText>
             </w:r>
             <w:r>
               <w:rPr>
@@ -1547,7 +1548,7 @@
               <w:lang w:eastAsia="fr-FR"/>
             </w:rPr>
           </w:pPr>
-          <w:hyperlink w:anchor="_Toc110327030" w:history="1">
+          <w:hyperlink w:anchor="_Toc110420782" w:history="1">
             <w:r>
               <w:rPr>
                 <w:rStyle w:val="Lienhypertexte"/>
@@ -1597,7 +1598,7 @@
                 <w:noProof/>
                 <w:webHidden/>
               </w:rPr>
-              <w:instrText xml:space="preserve"> PAGEREF _Toc110327030 \h </w:instrText>
+              <w:instrText xml:space="preserve"> PAGEREF _Toc110420782 \h </w:instrText>
             </w:r>
             <w:r>
               <w:rPr>
@@ -1641,7 +1642,7 @@
               <w:lang w:eastAsia="fr-FR"/>
             </w:rPr>
           </w:pPr>
-          <w:hyperlink w:anchor="_Toc110327031" w:history="1">
+          <w:hyperlink w:anchor="_Toc110420783" w:history="1">
             <w:r>
               <w:rPr>
                 <w:rStyle w:val="Lienhypertexte"/>
@@ -1691,7 +1692,7 @@
                 <w:noProof/>
                 <w:webHidden/>
               </w:rPr>
-              <w:instrText xml:space="preserve"> PAGEREF _Toc110327031 \h </w:instrText>
+              <w:instrText xml:space="preserve"> PAGEREF _Toc110420783 \h </w:instrText>
             </w:r>
             <w:r>
               <w:rPr>
@@ -1735,7 +1736,7 @@
               <w:lang w:eastAsia="fr-FR"/>
             </w:rPr>
           </w:pPr>
-          <w:hyperlink w:anchor="_Toc110327032" w:history="1">
+          <w:hyperlink w:anchor="_Toc110420784" w:history="1">
             <w:r>
               <w:rPr>
                 <w:rStyle w:val="Lienhypertexte"/>
@@ -1785,7 +1786,7 @@
                 <w:noProof/>
                 <w:webHidden/>
               </w:rPr>
-              <w:instrText xml:space="preserve"> PAGEREF _Toc110327032 \h </w:instrText>
+              <w:instrText xml:space="preserve"> PAGEREF _Toc110420784 \h </w:instrText>
             </w:r>
             <w:r>
               <w:rPr>
@@ -1829,7 +1830,7 @@
               <w:lang w:eastAsia="fr-FR"/>
             </w:rPr>
           </w:pPr>
-          <w:hyperlink w:anchor="_Toc110327033" w:history="1">
+          <w:hyperlink w:anchor="_Toc110420785" w:history="1">
             <w:r>
               <w:rPr>
                 <w:rStyle w:val="Lienhypertexte"/>
@@ -1879,7 +1880,7 @@
                 <w:noProof/>
                 <w:webHidden/>
               </w:rPr>
-              <w:instrText xml:space="preserve"> PAGEREF _Toc110327033 \h </w:instrText>
+              <w:instrText xml:space="preserve"> PAGEREF _Toc110420785 \h </w:instrText>
             </w:r>
             <w:r>
               <w:rPr>
@@ -1923,7 +1924,7 @@
               <w:lang w:eastAsia="fr-FR"/>
             </w:rPr>
           </w:pPr>
-          <w:hyperlink w:anchor="_Toc110327034" w:history="1">
+          <w:hyperlink w:anchor="_Toc110420786" w:history="1">
             <w:r>
               <w:rPr>
                 <w:rStyle w:val="Lienhypertexte"/>
@@ -1973,7 +1974,7 @@
                 <w:noProof/>
                 <w:webHidden/>
               </w:rPr>
-              <w:instrText xml:space="preserve"> PAGEREF _Toc110327034 \h </w:instrText>
+              <w:instrText xml:space="preserve"> PAGEREF _Toc110420786 \h </w:instrText>
             </w:r>
             <w:r>
               <w:rPr>
@@ -1993,7 +1994,7 @@
                 <w:noProof/>
                 <w:webHidden/>
               </w:rPr>
-              <w:t>9</w:t>
+              <w:t>10</w:t>
             </w:r>
             <w:r>
               <w:rPr>
@@ -2017,7 +2018,7 @@
               <w:lang w:eastAsia="fr-FR"/>
             </w:rPr>
           </w:pPr>
-          <w:hyperlink w:anchor="_Toc110327035" w:history="1">
+          <w:hyperlink w:anchor="_Toc110420787" w:history="1">
             <w:r>
               <w:rPr>
                 <w:rStyle w:val="Lienhypertexte"/>
@@ -2067,7 +2068,7 @@
                 <w:noProof/>
                 <w:webHidden/>
               </w:rPr>
-              <w:instrText xml:space="preserve"> PAGEREF _Toc110327035 \h </w:instrText>
+              <w:instrText xml:space="preserve"> PAGEREF _Toc110420787 \h </w:instrText>
             </w:r>
             <w:r>
               <w:rPr>
@@ -2111,7 +2112,7 @@
               <w:lang w:eastAsia="fr-FR"/>
             </w:rPr>
           </w:pPr>
-          <w:hyperlink w:anchor="_Toc110327036" w:history="1">
+          <w:hyperlink w:anchor="_Toc110420788" w:history="1">
             <w:r>
               <w:rPr>
                 <w:rStyle w:val="Lienhypertexte"/>
@@ -2161,7 +2162,7 @@
                 <w:noProof/>
                 <w:webHidden/>
               </w:rPr>
-              <w:instrText xml:space="preserve"> PAGEREF _Toc110327036 \h </w:instrText>
+              <w:instrText xml:space="preserve"> PAGEREF _Toc110420788 \h </w:instrText>
             </w:r>
             <w:r>
               <w:rPr>
@@ -2205,7 +2206,7 @@
               <w:lang w:eastAsia="fr-FR"/>
             </w:rPr>
           </w:pPr>
-          <w:hyperlink w:anchor="_Toc110327037" w:history="1">
+          <w:hyperlink w:anchor="_Toc110420789" w:history="1">
             <w:r>
               <w:rPr>
                 <w:rStyle w:val="Lienhypertexte"/>
@@ -2255,7 +2256,7 @@
                 <w:noProof/>
                 <w:webHidden/>
               </w:rPr>
-              <w:instrText xml:space="preserve"> PAGEREF _Toc110327037 \h </w:instrText>
+              <w:instrText xml:space="preserve"> PAGEREF _Toc110420789 \h </w:instrText>
             </w:r>
             <w:r>
               <w:rPr>
@@ -2275,7 +2276,7 @@
                 <w:noProof/>
                 <w:webHidden/>
               </w:rPr>
-              <w:t>10</w:t>
+              <w:t>11</w:t>
             </w:r>
             <w:r>
               <w:rPr>
@@ -2299,7 +2300,7 @@
               <w:lang w:eastAsia="fr-FR"/>
             </w:rPr>
           </w:pPr>
-          <w:hyperlink w:anchor="_Toc110327038" w:history="1">
+          <w:hyperlink w:anchor="_Toc110420790" w:history="1">
             <w:r>
               <w:rPr>
                 <w:rStyle w:val="Lienhypertexte"/>
@@ -2349,7 +2350,7 @@
                 <w:noProof/>
                 <w:webHidden/>
               </w:rPr>
-              <w:instrText xml:space="preserve"> PAGEREF _Toc110327038 \h </w:instrText>
+              <w:instrText xml:space="preserve"> PAGEREF _Toc110420790 \h </w:instrText>
             </w:r>
             <w:r>
               <w:rPr>
@@ -2393,7 +2394,7 @@
               <w:lang w:eastAsia="fr-FR"/>
             </w:rPr>
           </w:pPr>
-          <w:hyperlink w:anchor="_Toc110327039" w:history="1">
+          <w:hyperlink w:anchor="_Toc110420791" w:history="1">
             <w:r>
               <w:rPr>
                 <w:rStyle w:val="Lienhypertexte"/>
@@ -2443,7 +2444,7 @@
                 <w:noProof/>
                 <w:webHidden/>
               </w:rPr>
-              <w:instrText xml:space="preserve"> PAGEREF _Toc110327039 \h </w:instrText>
+              <w:instrText xml:space="preserve"> PAGEREF _Toc110420791 \h </w:instrText>
             </w:r>
             <w:r>
               <w:rPr>
@@ -2487,7 +2488,7 @@
               <w:lang w:eastAsia="fr-FR"/>
             </w:rPr>
           </w:pPr>
-          <w:hyperlink w:anchor="_Toc110327040" w:history="1">
+          <w:hyperlink w:anchor="_Toc110420792" w:history="1">
             <w:r>
               <w:rPr>
                 <w:rStyle w:val="Lienhypertexte"/>
@@ -2537,7 +2538,7 @@
                 <w:noProof/>
                 <w:webHidden/>
               </w:rPr>
-              <w:instrText xml:space="preserve"> PAGEREF _Toc110327040 \h </w:instrText>
+              <w:instrText xml:space="preserve"> PAGEREF _Toc110420792 \h </w:instrText>
             </w:r>
             <w:r>
               <w:rPr>
@@ -2581,7 +2582,7 @@
               <w:lang w:eastAsia="fr-FR"/>
             </w:rPr>
           </w:pPr>
-          <w:hyperlink w:anchor="_Toc110327041" w:history="1">
+          <w:hyperlink w:anchor="_Toc110420793" w:history="1">
             <w:r>
               <w:rPr>
                 <w:rStyle w:val="Lienhypertexte"/>
@@ -2631,7 +2632,7 @@
                 <w:noProof/>
                 <w:webHidden/>
               </w:rPr>
-              <w:instrText xml:space="preserve"> PAGEREF _Toc110327041 \h </w:instrText>
+              <w:instrText xml:space="preserve"> PAGEREF _Toc110420793 \h </w:instrText>
             </w:r>
             <w:r>
               <w:rPr>
@@ -2675,7 +2676,7 @@
               <w:lang w:eastAsia="fr-FR"/>
             </w:rPr>
           </w:pPr>
-          <w:hyperlink w:anchor="_Toc110327042" w:history="1">
+          <w:hyperlink w:anchor="_Toc110420794" w:history="1">
             <w:r>
               <w:rPr>
                 <w:rStyle w:val="Lienhypertexte"/>
@@ -2725,7 +2726,7 @@
                 <w:noProof/>
                 <w:webHidden/>
               </w:rPr>
-              <w:instrText xml:space="preserve"> PAGEREF _Toc110327042 \h </w:instrText>
+              <w:instrText xml:space="preserve"> PAGEREF _Toc110420794 \h </w:instrText>
             </w:r>
             <w:r>
               <w:rPr>
@@ -2769,7 +2770,7 @@
               <w:lang w:eastAsia="fr-FR"/>
             </w:rPr>
           </w:pPr>
-          <w:hyperlink w:anchor="_Toc110327043" w:history="1">
+          <w:hyperlink w:anchor="_Toc110420795" w:history="1">
             <w:r>
               <w:rPr>
                 <w:rStyle w:val="Lienhypertexte"/>
@@ -2819,7 +2820,7 @@
                 <w:noProof/>
                 <w:webHidden/>
               </w:rPr>
-              <w:instrText xml:space="preserve"> PAGEREF _Toc110327043 \h </w:instrText>
+              <w:instrText xml:space="preserve"> PAGEREF _Toc110420795 \h </w:instrText>
             </w:r>
             <w:r>
               <w:rPr>
@@ -2863,7 +2864,7 @@
               <w:lang w:eastAsia="fr-FR"/>
             </w:rPr>
           </w:pPr>
-          <w:hyperlink w:anchor="_Toc110327044" w:history="1">
+          <w:hyperlink w:anchor="_Toc110420796" w:history="1">
             <w:r>
               <w:rPr>
                 <w:rStyle w:val="Lienhypertexte"/>
@@ -2913,7 +2914,7 @@
                 <w:noProof/>
                 <w:webHidden/>
               </w:rPr>
-              <w:instrText xml:space="preserve"> PAGEREF _Toc110327044 \h </w:instrText>
+              <w:instrText xml:space="preserve"> PAGEREF _Toc110420796 \h </w:instrText>
             </w:r>
             <w:r>
               <w:rPr>
@@ -2957,7 +2958,7 @@
               <w:lang w:eastAsia="fr-FR"/>
             </w:rPr>
           </w:pPr>
-          <w:hyperlink w:anchor="_Toc110327045" w:history="1">
+          <w:hyperlink w:anchor="_Toc110420797" w:history="1">
             <w:r>
               <w:rPr>
                 <w:rStyle w:val="Lienhypertexte"/>
@@ -3007,7 +3008,7 @@
                 <w:noProof/>
                 <w:webHidden/>
               </w:rPr>
-              <w:instrText xml:space="preserve"> PAGEREF _Toc110327045 \h </w:instrText>
+              <w:instrText xml:space="preserve"> PAGEREF _Toc110420797 \h </w:instrText>
             </w:r>
             <w:r>
               <w:rPr>
@@ -3051,7 +3052,7 @@
               <w:lang w:eastAsia="fr-FR"/>
             </w:rPr>
           </w:pPr>
-          <w:hyperlink w:anchor="_Toc110327046" w:history="1">
+          <w:hyperlink w:anchor="_Toc110420798" w:history="1">
             <w:r>
               <w:rPr>
                 <w:rStyle w:val="Lienhypertexte"/>
@@ -3101,7 +3102,7 @@
                 <w:noProof/>
                 <w:webHidden/>
               </w:rPr>
-              <w:instrText xml:space="preserve"> PAGEREF _Toc110327046 \h </w:instrText>
+              <w:instrText xml:space="preserve"> PAGEREF _Toc110420798 \h </w:instrText>
             </w:r>
             <w:r>
               <w:rPr>
@@ -3145,7 +3146,7 @@
               <w:lang w:eastAsia="fr-FR"/>
             </w:rPr>
           </w:pPr>
-          <w:hyperlink w:anchor="_Toc110327047" w:history="1">
+          <w:hyperlink w:anchor="_Toc110420799" w:history="1">
             <w:r>
               <w:rPr>
                 <w:rStyle w:val="Lienhypertexte"/>
@@ -3195,7 +3196,7 @@
                 <w:noProof/>
                 <w:webHidden/>
               </w:rPr>
-              <w:instrText xml:space="preserve"> PAGEREF _Toc110327047 \h </w:instrText>
+              <w:instrText xml:space="preserve"> PAGEREF _Toc110420799 \h </w:instrText>
             </w:r>
             <w:r>
               <w:rPr>
@@ -3239,7 +3240,7 @@
               <w:lang w:eastAsia="fr-FR"/>
             </w:rPr>
           </w:pPr>
-          <w:hyperlink w:anchor="_Toc110327048" w:history="1">
+          <w:hyperlink w:anchor="_Toc110420800" w:history="1">
             <w:r>
               <w:rPr>
                 <w:rStyle w:val="Lienhypertexte"/>
@@ -3289,7 +3290,7 @@
                 <w:noProof/>
                 <w:webHidden/>
               </w:rPr>
-              <w:instrText xml:space="preserve"> PAGEREF _Toc110327048 \h </w:instrText>
+              <w:instrText xml:space="preserve"> PAGEREF _Toc110420800 \h </w:instrText>
             </w:r>
             <w:r>
               <w:rPr>
@@ -3333,7 +3334,7 @@
               <w:lang w:eastAsia="fr-FR"/>
             </w:rPr>
           </w:pPr>
-          <w:hyperlink w:anchor="_Toc110327049" w:history="1">
+          <w:hyperlink w:anchor="_Toc110420801" w:history="1">
             <w:r>
               <w:rPr>
                 <w:rStyle w:val="Lienhypertexte"/>
@@ -3383,7 +3384,7 @@
                 <w:noProof/>
                 <w:webHidden/>
               </w:rPr>
-              <w:instrText xml:space="preserve"> PAGEREF _Toc110327049 \h </w:instrText>
+              <w:instrText xml:space="preserve"> PAGEREF _Toc110420801 \h </w:instrText>
             </w:r>
             <w:r>
               <w:rPr>
@@ -3427,7 +3428,7 @@
               <w:lang w:eastAsia="fr-FR"/>
             </w:rPr>
           </w:pPr>
-          <w:hyperlink w:anchor="_Toc110327050" w:history="1">
+          <w:hyperlink w:anchor="_Toc110420802" w:history="1">
             <w:r>
               <w:rPr>
                 <w:rStyle w:val="Lienhypertexte"/>
@@ -3477,7 +3478,7 @@
                 <w:noProof/>
                 <w:webHidden/>
               </w:rPr>
-              <w:instrText xml:space="preserve"> PAGEREF _Toc110327050 \h </w:instrText>
+              <w:instrText xml:space="preserve"> PAGEREF _Toc110420802 \h </w:instrText>
             </w:r>
             <w:r>
               <w:rPr>
@@ -3521,7 +3522,7 @@
               <w:lang w:eastAsia="fr-FR"/>
             </w:rPr>
           </w:pPr>
-          <w:hyperlink w:anchor="_Toc110327051" w:history="1">
+          <w:hyperlink w:anchor="_Toc110420803" w:history="1">
             <w:r>
               <w:rPr>
                 <w:rStyle w:val="Lienhypertexte"/>
@@ -3571,7 +3572,7 @@
                 <w:noProof/>
                 <w:webHidden/>
               </w:rPr>
-              <w:instrText xml:space="preserve"> PAGEREF _Toc110327051 \h </w:instrText>
+              <w:instrText xml:space="preserve"> PAGEREF _Toc110420803 \h </w:instrText>
             </w:r>
             <w:r>
               <w:rPr>
@@ -3615,7 +3616,7 @@
               <w:lang w:eastAsia="fr-FR"/>
             </w:rPr>
           </w:pPr>
-          <w:hyperlink w:anchor="_Toc110327052" w:history="1">
+          <w:hyperlink w:anchor="_Toc110420804" w:history="1">
             <w:r>
               <w:rPr>
                 <w:rStyle w:val="Lienhypertexte"/>
@@ -3665,7 +3666,7 @@
                 <w:noProof/>
                 <w:webHidden/>
               </w:rPr>
-              <w:instrText xml:space="preserve"> PAGEREF _Toc110327052 \h </w:instrText>
+              <w:instrText xml:space="preserve"> PAGEREF _Toc110420804 \h </w:instrText>
             </w:r>
             <w:r>
               <w:rPr>
@@ -3709,7 +3710,7 @@
               <w:lang w:eastAsia="fr-FR"/>
             </w:rPr>
           </w:pPr>
-          <w:hyperlink w:anchor="_Toc110327053" w:history="1">
+          <w:hyperlink w:anchor="_Toc110420805" w:history="1">
             <w:r>
               <w:rPr>
                 <w:rStyle w:val="Lienhypertexte"/>
@@ -3759,7 +3760,7 @@
                 <w:noProof/>
                 <w:webHidden/>
               </w:rPr>
-              <w:instrText xml:space="preserve"> PAGEREF _Toc110327053 \h </w:instrText>
+              <w:instrText xml:space="preserve"> PAGEREF _Toc110420805 \h </w:instrText>
             </w:r>
             <w:r>
               <w:rPr>
@@ -3803,7 +3804,7 @@
               <w:lang w:eastAsia="fr-FR"/>
             </w:rPr>
           </w:pPr>
-          <w:hyperlink w:anchor="_Toc110327054" w:history="1">
+          <w:hyperlink w:anchor="_Toc110420806" w:history="1">
             <w:r>
               <w:rPr>
                 <w:rStyle w:val="Lienhypertexte"/>
@@ -3853,7 +3854,7 @@
                 <w:noProof/>
                 <w:webHidden/>
               </w:rPr>
-              <w:instrText xml:space="preserve"> PAGEREF _Toc110327054 \h </w:instrText>
+              <w:instrText xml:space="preserve"> PAGEREF _Toc110420806 \h </w:instrText>
             </w:r>
             <w:r>
               <w:rPr>
@@ -3897,7 +3898,7 @@
               <w:lang w:eastAsia="fr-FR"/>
             </w:rPr>
           </w:pPr>
-          <w:hyperlink w:anchor="_Toc110327055" w:history="1">
+          <w:hyperlink w:anchor="_Toc110420807" w:history="1">
             <w:r>
               <w:rPr>
                 <w:rStyle w:val="Lienhypertexte"/>
@@ -3947,7 +3948,7 @@
                 <w:noProof/>
                 <w:webHidden/>
               </w:rPr>
-              <w:instrText xml:space="preserve"> PAGEREF _Toc110327055 \h </w:instrText>
+              <w:instrText xml:space="preserve"> PAGEREF _Toc110420807 \h </w:instrText>
             </w:r>
             <w:r>
               <w:rPr>
@@ -3991,7 +3992,7 @@
               <w:lang w:eastAsia="fr-FR"/>
             </w:rPr>
           </w:pPr>
-          <w:hyperlink w:anchor="_Toc110327056" w:history="1">
+          <w:hyperlink w:anchor="_Toc110420808" w:history="1">
             <w:r>
               <w:rPr>
                 <w:rStyle w:val="Lienhypertexte"/>
@@ -4041,7 +4042,7 @@
                 <w:noProof/>
                 <w:webHidden/>
               </w:rPr>
-              <w:instrText xml:space="preserve"> PAGEREF _Toc110327056 \h </w:instrText>
+              <w:instrText xml:space="preserve"> PAGEREF _Toc110420808 \h </w:instrText>
             </w:r>
             <w:r>
               <w:rPr>
@@ -4085,7 +4086,7 @@
               <w:lang w:eastAsia="fr-FR"/>
             </w:rPr>
           </w:pPr>
-          <w:hyperlink w:anchor="_Toc110327057" w:history="1">
+          <w:hyperlink w:anchor="_Toc110420809" w:history="1">
             <w:r>
               <w:rPr>
                 <w:rStyle w:val="Lienhypertexte"/>
@@ -4135,7 +4136,7 @@
                 <w:noProof/>
                 <w:webHidden/>
               </w:rPr>
-              <w:instrText xml:space="preserve"> PAGEREF _Toc110327057 \h </w:instrText>
+              <w:instrText xml:space="preserve"> PAGEREF _Toc110420809 \h </w:instrText>
             </w:r>
             <w:r>
               <w:rPr>
@@ -4179,7 +4180,7 @@
               <w:lang w:eastAsia="fr-FR"/>
             </w:rPr>
           </w:pPr>
-          <w:hyperlink w:anchor="_Toc110327058" w:history="1">
+          <w:hyperlink w:anchor="_Toc110420810" w:history="1">
             <w:r>
               <w:rPr>
                 <w:rStyle w:val="Lienhypertexte"/>
@@ -4229,7 +4230,7 @@
                 <w:noProof/>
                 <w:webHidden/>
               </w:rPr>
-              <w:instrText xml:space="preserve"> PAGEREF _Toc110327058 \h </w:instrText>
+              <w:instrText xml:space="preserve"> PAGEREF _Toc110420810 \h </w:instrText>
             </w:r>
             <w:r>
               <w:rPr>
@@ -4273,7 +4274,7 @@
               <w:lang w:eastAsia="fr-FR"/>
             </w:rPr>
           </w:pPr>
-          <w:hyperlink w:anchor="_Toc110327059" w:history="1">
+          <w:hyperlink w:anchor="_Toc110420811" w:history="1">
             <w:r>
               <w:rPr>
                 <w:rStyle w:val="Lienhypertexte"/>
@@ -4323,7 +4324,7 @@
                 <w:noProof/>
                 <w:webHidden/>
               </w:rPr>
-              <w:instrText xml:space="preserve"> PAGEREF _Toc110327059 \h </w:instrText>
+              <w:instrText xml:space="preserve"> PAGEREF _Toc110420811 \h </w:instrText>
             </w:r>
             <w:r>
               <w:rPr>
@@ -4367,7 +4368,7 @@
               <w:lang w:eastAsia="fr-FR"/>
             </w:rPr>
           </w:pPr>
-          <w:hyperlink w:anchor="_Toc110327060" w:history="1">
+          <w:hyperlink w:anchor="_Toc110420812" w:history="1">
             <w:r>
               <w:rPr>
                 <w:rStyle w:val="Lienhypertexte"/>
@@ -4417,7 +4418,7 @@
                 <w:noProof/>
                 <w:webHidden/>
               </w:rPr>
-              <w:instrText xml:space="preserve"> PAGEREF _Toc110327060 \h </w:instrText>
+              <w:instrText xml:space="preserve"> PAGEREF _Toc110420812 \h </w:instrText>
             </w:r>
             <w:r>
               <w:rPr>
@@ -4461,7 +4462,7 @@
               <w:lang w:eastAsia="fr-FR"/>
             </w:rPr>
           </w:pPr>
-          <w:hyperlink w:anchor="_Toc110327061" w:history="1">
+          <w:hyperlink w:anchor="_Toc110420813" w:history="1">
             <w:r>
               <w:rPr>
                 <w:rStyle w:val="Lienhypertexte"/>
@@ -4511,7 +4512,7 @@
                 <w:noProof/>
                 <w:webHidden/>
               </w:rPr>
-              <w:instrText xml:space="preserve"> PAGEREF _Toc110327061 \h </w:instrText>
+              <w:instrText xml:space="preserve"> PAGEREF _Toc110420813 \h </w:instrText>
             </w:r>
             <w:r>
               <w:rPr>
@@ -4555,7 +4556,7 @@
               <w:lang w:eastAsia="fr-FR"/>
             </w:rPr>
           </w:pPr>
-          <w:hyperlink w:anchor="_Toc110327062" w:history="1">
+          <w:hyperlink w:anchor="_Toc110420814" w:history="1">
             <w:r>
               <w:rPr>
                 <w:rStyle w:val="Lienhypertexte"/>
@@ -4605,7 +4606,7 @@
                 <w:noProof/>
                 <w:webHidden/>
               </w:rPr>
-              <w:instrText xml:space="preserve"> PAGEREF _Toc110327062 \h </w:instrText>
+              <w:instrText xml:space="preserve"> PAGEREF _Toc110420814 \h </w:instrText>
             </w:r>
             <w:r>
               <w:rPr>
@@ -4649,7 +4650,7 @@
               <w:lang w:eastAsia="fr-FR"/>
             </w:rPr>
           </w:pPr>
-          <w:hyperlink w:anchor="_Toc110327063" w:history="1">
+          <w:hyperlink w:anchor="_Toc110420815" w:history="1">
             <w:r>
               <w:rPr>
                 <w:rStyle w:val="Lienhypertexte"/>
@@ -4699,7 +4700,7 @@
                 <w:noProof/>
                 <w:webHidden/>
               </w:rPr>
-              <w:instrText xml:space="preserve"> PAGEREF _Toc110327063 \h </w:instrText>
+              <w:instrText xml:space="preserve"> PAGEREF _Toc110420815 \h </w:instrText>
             </w:r>
             <w:r>
               <w:rPr>
@@ -4743,7 +4744,7 @@
               <w:lang w:eastAsia="fr-FR"/>
             </w:rPr>
           </w:pPr>
-          <w:hyperlink w:anchor="_Toc110327064" w:history="1">
+          <w:hyperlink w:anchor="_Toc110420816" w:history="1">
             <w:r>
               <w:rPr>
                 <w:rStyle w:val="Lienhypertexte"/>
@@ -4793,7 +4794,7 @@
                 <w:noProof/>
                 <w:webHidden/>
               </w:rPr>
-              <w:instrText xml:space="preserve"> PAGEREF _Toc110327064 \h </w:instrText>
+              <w:instrText xml:space="preserve"> PAGEREF _Toc110420816 \h </w:instrText>
             </w:r>
             <w:r>
               <w:rPr>
@@ -4837,7 +4838,7 @@
               <w:lang w:eastAsia="fr-FR"/>
             </w:rPr>
           </w:pPr>
-          <w:hyperlink w:anchor="_Toc110327065" w:history="1">
+          <w:hyperlink w:anchor="_Toc110420817" w:history="1">
             <w:r>
               <w:rPr>
                 <w:rStyle w:val="Lienhypertexte"/>
@@ -4887,7 +4888,7 @@
                 <w:noProof/>
                 <w:webHidden/>
               </w:rPr>
-              <w:instrText xml:space="preserve"> PAGEREF _Toc110327065 \h </w:instrText>
+              <w:instrText xml:space="preserve"> PAGEREF _Toc110420817 \h </w:instrText>
             </w:r>
             <w:r>
               <w:rPr>
@@ -4931,7 +4932,7 @@
               <w:lang w:eastAsia="fr-FR"/>
             </w:rPr>
           </w:pPr>
-          <w:hyperlink w:anchor="_Toc110327066" w:history="1">
+          <w:hyperlink w:anchor="_Toc110420818" w:history="1">
             <w:r>
               <w:rPr>
                 <w:rStyle w:val="Lienhypertexte"/>
@@ -4981,7 +4982,7 @@
                 <w:noProof/>
                 <w:webHidden/>
               </w:rPr>
-              <w:instrText xml:space="preserve"> PAGEREF _Toc110327066 \h </w:instrText>
+              <w:instrText xml:space="preserve"> PAGEREF _Toc110420818 \h </w:instrText>
             </w:r>
             <w:r>
               <w:rPr>
@@ -5025,7 +5026,7 @@
               <w:lang w:eastAsia="fr-FR"/>
             </w:rPr>
           </w:pPr>
-          <w:hyperlink w:anchor="_Toc110327067" w:history="1">
+          <w:hyperlink w:anchor="_Toc110420819" w:history="1">
             <w:r>
               <w:rPr>
                 <w:rStyle w:val="Lienhypertexte"/>
@@ -5075,7 +5076,7 @@
                 <w:noProof/>
                 <w:webHidden/>
               </w:rPr>
-              <w:instrText xml:space="preserve"> PAGEREF _Toc110327067 \h </w:instrText>
+              <w:instrText xml:space="preserve"> PAGEREF _Toc110420819 \h </w:instrText>
             </w:r>
             <w:r>
               <w:rPr>
@@ -5119,7 +5120,7 @@
               <w:lang w:eastAsia="fr-FR"/>
             </w:rPr>
           </w:pPr>
-          <w:hyperlink w:anchor="_Toc110327068" w:history="1">
+          <w:hyperlink w:anchor="_Toc110420820" w:history="1">
             <w:r>
               <w:rPr>
                 <w:rStyle w:val="Lienhypertexte"/>
@@ -5169,7 +5170,7 @@
                 <w:noProof/>
                 <w:webHidden/>
               </w:rPr>
-              <w:instrText xml:space="preserve"> PAGEREF _Toc110327068 \h </w:instrText>
+              <w:instrText xml:space="preserve"> PAGEREF _Toc110420820 \h </w:instrText>
             </w:r>
             <w:r>
               <w:rPr>
@@ -5213,7 +5214,7 @@
               <w:lang w:eastAsia="fr-FR"/>
             </w:rPr>
           </w:pPr>
-          <w:hyperlink w:anchor="_Toc110327069" w:history="1">
+          <w:hyperlink w:anchor="_Toc110420821" w:history="1">
             <w:r>
               <w:rPr>
                 <w:rStyle w:val="Lienhypertexte"/>
@@ -5263,7 +5264,7 @@
                 <w:noProof/>
                 <w:webHidden/>
               </w:rPr>
-              <w:instrText xml:space="preserve"> PAGEREF _Toc110327069 \h </w:instrText>
+              <w:instrText xml:space="preserve"> PAGEREF _Toc110420821 \h </w:instrText>
             </w:r>
             <w:r>
               <w:rPr>
@@ -5307,7 +5308,7 @@
               <w:lang w:eastAsia="fr-FR"/>
             </w:rPr>
           </w:pPr>
-          <w:hyperlink w:anchor="_Toc110327070" w:history="1">
+          <w:hyperlink w:anchor="_Toc110420822" w:history="1">
             <w:r>
               <w:rPr>
                 <w:rStyle w:val="Lienhypertexte"/>
@@ -5357,7 +5358,7 @@
                 <w:noProof/>
                 <w:webHidden/>
               </w:rPr>
-              <w:instrText xml:space="preserve"> PAGEREF _Toc110327070 \h </w:instrText>
+              <w:instrText xml:space="preserve"> PAGEREF _Toc110420822 \h </w:instrText>
             </w:r>
             <w:r>
               <w:rPr>
@@ -5401,7 +5402,7 @@
               <w:lang w:eastAsia="fr-FR"/>
             </w:rPr>
           </w:pPr>
-          <w:hyperlink w:anchor="_Toc110327071" w:history="1">
+          <w:hyperlink w:anchor="_Toc110420823" w:history="1">
             <w:r>
               <w:rPr>
                 <w:rStyle w:val="Lienhypertexte"/>
@@ -5451,7 +5452,7 @@
                 <w:noProof/>
                 <w:webHidden/>
               </w:rPr>
-              <w:instrText xml:space="preserve"> PAGEREF _Toc110327071 \h </w:instrText>
+              <w:instrText xml:space="preserve"> PAGEREF _Toc110420823 \h </w:instrText>
             </w:r>
             <w:r>
               <w:rPr>
@@ -5539,7 +5540,7 @@
           <w:szCs w:val="32"/>
         </w:rPr>
       </w:pPr>
-      <w:bookmarkStart w:id="1" w:name="_Toc110327024"/>
+      <w:bookmarkStart w:id="1" w:name="_Toc110420776"/>
       <w:r>
         <w:rPr>
           <w:rFonts w:ascii="Enedis" w:eastAsia="Times New Roman" w:hAnsi="Enedis" w:cs="Arial"/>
@@ -5580,8 +5581,7 @@
           <w:szCs w:val="32"/>
         </w:rPr>
       </w:pPr>
-      <w:bookmarkStart w:id="2" w:name="_Toc110327025"/>
-      <w:proofErr w:type="spellStart"/>
+      <w:bookmarkStart w:id="2" w:name="_Toc110420777"/>
       <w:r>
         <w:rPr>
           <w:rFonts w:ascii="Enedis" w:eastAsia="Times New Roman" w:hAnsi="Enedis" w:cs="Arial"/>
@@ -5591,19 +5591,7 @@
           <w:sz w:val="28"/>
           <w:szCs w:val="32"/>
         </w:rPr>
-        <w:t>Pré-Requis</w:t>
-      </w:r>
-      <w:proofErr w:type="spellEnd"/>
-      <w:r>
-        <w:rPr>
-          <w:rFonts w:ascii="Enedis" w:eastAsia="Times New Roman" w:hAnsi="Enedis" w:cs="Arial"/>
-          <w:b/>
-          <w:bCs/>
-          <w:kern w:val="32"/>
-          <w:sz w:val="28"/>
-          <w:szCs w:val="32"/>
-        </w:rPr>
-        <w:t xml:space="preserve"> à la Migration</w:t>
+        <w:t>Pré-Requis à la Migration</w:t>
       </w:r>
       <w:bookmarkEnd w:id="2"/>
     </w:p>
@@ -5702,7 +5690,7 @@
           <w:szCs w:val="32"/>
         </w:rPr>
       </w:pPr>
-      <w:bookmarkStart w:id="3" w:name="_Toc110327026"/>
+      <w:bookmarkStart w:id="3" w:name="_Toc110420778"/>
       <w:r>
         <w:rPr>
           <w:rFonts w:ascii="Enedis" w:eastAsia="Times New Roman" w:hAnsi="Enedis" w:cs="Arial"/>
@@ -5834,7 +5822,7 @@
           <w:szCs w:val="32"/>
         </w:rPr>
       </w:pPr>
-      <w:bookmarkStart w:id="4" w:name="_Toc110327027"/>
+      <w:bookmarkStart w:id="4" w:name="_Toc110420779"/>
       <w:r>
         <w:rPr>
           <w:rFonts w:ascii="Enedis" w:eastAsia="Times New Roman" w:hAnsi="Enedis" w:cs="Arial"/>
@@ -5869,10 +5857,10 @@
       </w:pPr>
       <w:r>
         <w:drawing>
-          <wp:inline distT="0" distB="0" distL="0" distR="0" wp14:anchorId="44B0DEA3" wp14:editId="510B36CB">
-            <wp:extent cx="8700745" cy="5403850"/>
-            <wp:effectExtent l="0" t="0" r="5715" b="6350"/>
-            <wp:docPr id="15" name="Image 15"/>
+          <wp:inline distT="0" distB="0" distL="0" distR="0" wp14:anchorId="4BD60E6D" wp14:editId="37B8F4CA">
+            <wp:extent cx="8078526" cy="5413222"/>
+            <wp:effectExtent l="0" t="0" r="0" b="0"/>
+            <wp:docPr id="59" name="Image 59"/>
             <wp:cNvGraphicFramePr>
               <a:graphicFrameLocks xmlns:a="http://schemas.openxmlformats.org/drawingml/2006/main" noChangeAspect="1"/>
             </wp:cNvGraphicFramePr>
@@ -5880,7 +5868,7 @@
               <a:graphicData uri="http://schemas.openxmlformats.org/drawingml/2006/picture">
                 <pic:pic xmlns:pic="http://schemas.openxmlformats.org/drawingml/2006/picture">
                   <pic:nvPicPr>
-                    <pic:cNvPr id="0" name="Picture 9"/>
+                    <pic:cNvPr id="0" name="Picture 51"/>
                     <pic:cNvPicPr>
                       <a:picLocks noChangeAspect="1" noChangeArrowheads="1"/>
                     </pic:cNvPicPr>
@@ -5901,7 +5889,7 @@
                   <pic:spPr bwMode="auto">
                     <a:xfrm>
                       <a:off x="0" y="0"/>
-                      <a:ext cx="8721317" cy="5416627"/>
+                      <a:ext cx="8220472" cy="5508336"/>
                     </a:xfrm>
                     <a:prstGeom prst="rect">
                       <a:avLst/>
@@ -5917,17 +5905,6 @@
           </wp:inline>
         </w:drawing>
       </w:r>
-      <w:r>
-        <w:rPr>
-          <w:rFonts w:ascii="Enedis" w:eastAsia="Times New Roman" w:hAnsi="Enedis" w:cs="Arial"/>
-          <w:b/>
-          <w:bCs/>
-          <w:kern w:val="32"/>
-          <w:sz w:val="28"/>
-          <w:szCs w:val="32"/>
-        </w:rPr>
-        <w:br w:type="page"/>
-      </w:r>
     </w:p>
     <w:p>
       <w:pPr>
@@ -5955,7 +5932,7 @@
           <w:szCs w:val="32"/>
         </w:rPr>
       </w:pPr>
-      <w:bookmarkStart w:id="5" w:name="_Toc110327028"/>
+      <w:bookmarkStart w:id="5" w:name="_Toc110420780"/>
       <w:r>
         <w:rPr>
           <w:rFonts w:ascii="Enedis" w:eastAsia="Times New Roman" w:hAnsi="Enedis" w:cs="Arial"/>
@@ -6065,7 +6042,7 @@
           <w:szCs w:val="32"/>
         </w:rPr>
       </w:pPr>
-      <w:bookmarkStart w:id="6" w:name="_Toc110327029"/>
+      <w:bookmarkStart w:id="6" w:name="_Toc110420781"/>
       <w:r>
         <w:rPr>
           <w:rFonts w:ascii="Enedis" w:eastAsia="Times New Roman" w:hAnsi="Enedis" w:cs="Arial"/>
@@ -6099,10 +6076,10 @@
       </w:pPr>
       <w:r>
         <w:drawing>
-          <wp:inline distT="0" distB="0" distL="0" distR="0" wp14:anchorId="25F5189A" wp14:editId="34A97E8F">
-            <wp:extent cx="8892540" cy="446301"/>
+          <wp:inline distT="0" distB="0" distL="0" distR="0" wp14:anchorId="27930E14" wp14:editId="4D038E28">
+            <wp:extent cx="8892540" cy="446859"/>
             <wp:effectExtent l="0" t="0" r="0" b="0"/>
-            <wp:docPr id="17" name="Image 17"/>
+            <wp:docPr id="60" name="Image 60"/>
             <wp:cNvGraphicFramePr>
               <a:graphicFrameLocks xmlns:a="http://schemas.openxmlformats.org/drawingml/2006/main" noChangeAspect="1"/>
             </wp:cNvGraphicFramePr>
@@ -6110,7 +6087,7 @@
               <a:graphicData uri="http://schemas.openxmlformats.org/drawingml/2006/picture">
                 <pic:pic xmlns:pic="http://schemas.openxmlformats.org/drawingml/2006/picture">
                   <pic:nvPicPr>
-                    <pic:cNvPr id="0" name="Picture 11"/>
+                    <pic:cNvPr id="0" name="Picture 52"/>
                     <pic:cNvPicPr>
                       <a:picLocks noChangeAspect="1" noChangeArrowheads="1"/>
                     </pic:cNvPicPr>
@@ -6131,7 +6108,7 @@
                   <pic:spPr bwMode="auto">
                     <a:xfrm>
                       <a:off x="0" y="0"/>
-                      <a:ext cx="8892540" cy="446301"/>
+                      <a:ext cx="8892540" cy="446859"/>
                     </a:xfrm>
                     <a:prstGeom prst="rect">
                       <a:avLst/>
@@ -6174,7 +6151,7 @@
           <w:szCs w:val="32"/>
         </w:rPr>
       </w:pPr>
-      <w:bookmarkStart w:id="7" w:name="_Toc110327030"/>
+      <w:bookmarkStart w:id="7" w:name="_Toc110420782"/>
       <w:r>
         <w:rPr>
           <w:rFonts w:ascii="Enedis" w:eastAsia="Times New Roman" w:hAnsi="Enedis" w:cs="Arial"/>
@@ -6208,10 +6185,10 @@
       </w:pPr>
       <w:r>
         <w:drawing>
-          <wp:inline distT="0" distB="0" distL="0" distR="0" wp14:anchorId="090AD55C" wp14:editId="261F0FFB">
-            <wp:extent cx="8892540" cy="736396"/>
-            <wp:effectExtent l="0" t="0" r="3810" b="6985"/>
-            <wp:docPr id="18" name="Image 18"/>
+          <wp:inline distT="0" distB="0" distL="0" distR="0" wp14:anchorId="5FA5A411" wp14:editId="00E87723">
+            <wp:extent cx="8892540" cy="440164"/>
+            <wp:effectExtent l="0" t="0" r="3810" b="0"/>
+            <wp:docPr id="64" name="Image 64"/>
             <wp:cNvGraphicFramePr>
               <a:graphicFrameLocks xmlns:a="http://schemas.openxmlformats.org/drawingml/2006/main" noChangeAspect="1"/>
             </wp:cNvGraphicFramePr>
@@ -6219,7 +6196,7 @@
               <a:graphicData uri="http://schemas.openxmlformats.org/drawingml/2006/picture">
                 <pic:pic xmlns:pic="http://schemas.openxmlformats.org/drawingml/2006/picture">
                   <pic:nvPicPr>
-                    <pic:cNvPr id="0" name="Picture 12"/>
+                    <pic:cNvPr id="0" name="Picture 56"/>
                     <pic:cNvPicPr>
                       <a:picLocks noChangeAspect="1" noChangeArrowheads="1"/>
                     </pic:cNvPicPr>
@@ -6240,7 +6217,7 @@
                   <pic:spPr bwMode="auto">
                     <a:xfrm>
                       <a:off x="0" y="0"/>
-                      <a:ext cx="8892540" cy="736396"/>
+                      <a:ext cx="8892540" cy="440164"/>
                     </a:xfrm>
                     <a:prstGeom prst="rect">
                       <a:avLst/>
@@ -6306,7 +6283,7 @@
           <w:szCs w:val="32"/>
         </w:rPr>
       </w:pPr>
-      <w:bookmarkStart w:id="8" w:name="_Toc110327031"/>
+      <w:bookmarkStart w:id="8" w:name="_Toc110420783"/>
       <w:r>
         <w:rPr>
           <w:rFonts w:ascii="Enedis" w:eastAsia="Times New Roman" w:hAnsi="Enedis" w:cs="Arial"/>
@@ -6358,8 +6335,7 @@
           <w:szCs w:val="32"/>
         </w:rPr>
       </w:pPr>
-      <w:bookmarkStart w:id="9" w:name="_Toc110327032"/>
-      <w:proofErr w:type="spellStart"/>
+      <w:bookmarkStart w:id="9" w:name="_Toc110420784"/>
       <w:r>
         <w:rPr>
           <w:rFonts w:ascii="Enedis" w:eastAsia="Times New Roman" w:hAnsi="Enedis" w:cs="Arial"/>
@@ -6369,19 +6345,7 @@
           <w:sz w:val="28"/>
           <w:szCs w:val="32"/>
         </w:rPr>
-        <w:t>Pré-Requis</w:t>
-      </w:r>
-      <w:proofErr w:type="spellEnd"/>
-      <w:r>
-        <w:rPr>
-          <w:rFonts w:ascii="Enedis" w:eastAsia="Times New Roman" w:hAnsi="Enedis" w:cs="Arial"/>
-          <w:b/>
-          <w:bCs/>
-          <w:kern w:val="32"/>
-          <w:sz w:val="28"/>
-          <w:szCs w:val="32"/>
-        </w:rPr>
-        <w:t xml:space="preserve"> à la migration</w:t>
+        <w:t>Pré-Requis à la migration</w:t>
       </w:r>
       <w:bookmarkEnd w:id="9"/>
     </w:p>
@@ -6480,7 +6444,7 @@
           <w:szCs w:val="32"/>
         </w:rPr>
       </w:pPr>
-      <w:bookmarkStart w:id="10" w:name="_Toc110327033"/>
+      <w:bookmarkStart w:id="10" w:name="_Toc110420785"/>
       <w:r>
         <w:rPr>
           <w:rFonts w:ascii="Enedis" w:eastAsia="Times New Roman" w:hAnsi="Enedis" w:cs="Arial"/>
@@ -6565,6 +6529,29 @@
     </w:p>
     <w:p>
       <w:pPr>
+        <w:rPr>
+          <w:rFonts w:ascii="Enedis" w:eastAsia="Times New Roman" w:hAnsi="Enedis" w:cs="Arial"/>
+          <w:b/>
+          <w:bCs/>
+          <w:kern w:val="32"/>
+          <w:sz w:val="28"/>
+          <w:szCs w:val="32"/>
+        </w:rPr>
+      </w:pPr>
+      <w:r>
+        <w:rPr>
+          <w:rFonts w:ascii="Enedis" w:eastAsia="Times New Roman" w:hAnsi="Enedis" w:cs="Arial"/>
+          <w:b/>
+          <w:bCs/>
+          <w:kern w:val="32"/>
+          <w:sz w:val="28"/>
+          <w:szCs w:val="32"/>
+        </w:rPr>
+        <w:br w:type="page"/>
+      </w:r>
+    </w:p>
+    <w:p>
+      <w:pPr>
         <w:pStyle w:val="Paragraphedeliste"/>
         <w:widowControl w:val="0"/>
         <w:numPr>
@@ -6589,7 +6576,7 @@
           <w:szCs w:val="32"/>
         </w:rPr>
       </w:pPr>
-      <w:bookmarkStart w:id="11" w:name="_Toc110327034"/>
+      <w:bookmarkStart w:id="11" w:name="_Toc110420786"/>
       <w:r>
         <w:rPr>
           <w:rFonts w:ascii="Enedis" w:eastAsia="Times New Roman" w:hAnsi="Enedis" w:cs="Arial"/>
@@ -6599,6 +6586,7 @@
           <w:sz w:val="28"/>
           <w:szCs w:val="32"/>
         </w:rPr>
+        <w:lastRenderedPageBreak/>
         <w:t xml:space="preserve">Migration </w:t>
       </w:r>
       <w:r>
@@ -6634,10 +6622,10 @@
       </w:pPr>
       <w:r>
         <w:drawing>
-          <wp:inline distT="0" distB="0" distL="0" distR="0" wp14:anchorId="55A075CA" wp14:editId="5A10F5B0">
-            <wp:extent cx="8892540" cy="1606682"/>
-            <wp:effectExtent l="0" t="0" r="3810" b="0"/>
-            <wp:docPr id="21" name="Image 21"/>
+          <wp:inline distT="0" distB="0" distL="0" distR="0" wp14:anchorId="56685F1B" wp14:editId="55BC3A2D">
+            <wp:extent cx="8892540" cy="2186315"/>
+            <wp:effectExtent l="0" t="0" r="3810" b="4445"/>
+            <wp:docPr id="61" name="Image 61"/>
             <wp:cNvGraphicFramePr>
               <a:graphicFrameLocks xmlns:a="http://schemas.openxmlformats.org/drawingml/2006/main" noChangeAspect="1"/>
             </wp:cNvGraphicFramePr>
@@ -6645,7 +6633,7 @@
               <a:graphicData uri="http://schemas.openxmlformats.org/drawingml/2006/picture">
                 <pic:pic xmlns:pic="http://schemas.openxmlformats.org/drawingml/2006/picture">
                   <pic:nvPicPr>
-                    <pic:cNvPr id="0" name="Picture 15"/>
+                    <pic:cNvPr id="0" name="Picture 53"/>
                     <pic:cNvPicPr>
                       <a:picLocks noChangeAspect="1" noChangeArrowheads="1"/>
                     </pic:cNvPicPr>
@@ -6666,7 +6654,7 @@
                   <pic:spPr bwMode="auto">
                     <a:xfrm>
                       <a:off x="0" y="0"/>
-                      <a:ext cx="8892540" cy="1606682"/>
+                      <a:ext cx="8892540" cy="2186315"/>
                     </a:xfrm>
                     <a:prstGeom prst="rect">
                       <a:avLst/>
@@ -6685,29 +6673,6 @@
     </w:p>
     <w:p>
       <w:pPr>
-        <w:rPr>
-          <w:rFonts w:ascii="Enedis" w:eastAsia="Times New Roman" w:hAnsi="Enedis" w:cs="Arial"/>
-          <w:b/>
-          <w:bCs/>
-          <w:kern w:val="32"/>
-          <w:sz w:val="28"/>
-          <w:szCs w:val="32"/>
-        </w:rPr>
-      </w:pPr>
-      <w:r>
-        <w:rPr>
-          <w:rFonts w:ascii="Enedis" w:eastAsia="Times New Roman" w:hAnsi="Enedis" w:cs="Arial"/>
-          <w:b/>
-          <w:bCs/>
-          <w:kern w:val="32"/>
-          <w:sz w:val="28"/>
-          <w:szCs w:val="32"/>
-        </w:rPr>
-        <w:br w:type="page"/>
-      </w:r>
-    </w:p>
-    <w:p>
-      <w:pPr>
         <w:pStyle w:val="Paragraphedeliste"/>
         <w:widowControl w:val="0"/>
         <w:numPr>
@@ -6732,7 +6697,7 @@
           <w:szCs w:val="32"/>
         </w:rPr>
       </w:pPr>
-      <w:bookmarkStart w:id="12" w:name="_Toc110327035"/>
+      <w:bookmarkStart w:id="12" w:name="_Toc110420787"/>
       <w:r>
         <w:rPr>
           <w:rFonts w:ascii="Enedis" w:eastAsia="Times New Roman" w:hAnsi="Enedis" w:cs="Arial"/>
@@ -6742,7 +6707,6 @@
           <w:sz w:val="28"/>
           <w:szCs w:val="32"/>
         </w:rPr>
-        <w:lastRenderedPageBreak/>
         <w:t>Test Q&amp;A</w:t>
       </w:r>
       <w:bookmarkEnd w:id="12"/>
@@ -6842,7 +6806,7 @@
           <w:szCs w:val="32"/>
         </w:rPr>
       </w:pPr>
-      <w:bookmarkStart w:id="13" w:name="_Toc110327036"/>
+      <w:bookmarkStart w:id="13" w:name="_Toc110420788"/>
       <w:r>
         <w:rPr>
           <w:rFonts w:ascii="Enedis" w:eastAsia="Times New Roman" w:hAnsi="Enedis" w:cs="Arial"/>
@@ -6876,10 +6840,10 @@
       </w:pPr>
       <w:r>
         <w:drawing>
-          <wp:inline distT="0" distB="0" distL="0" distR="0" wp14:anchorId="39E00CE7" wp14:editId="134FEAC2">
-            <wp:extent cx="8892540" cy="446301"/>
+          <wp:inline distT="0" distB="0" distL="0" distR="0" wp14:anchorId="38234691" wp14:editId="1DC64C24">
+            <wp:extent cx="8892540" cy="446859"/>
             <wp:effectExtent l="0" t="0" r="0" b="0"/>
-            <wp:docPr id="24" name="Image 24"/>
+            <wp:docPr id="62" name="Image 62"/>
             <wp:cNvGraphicFramePr>
               <a:graphicFrameLocks xmlns:a="http://schemas.openxmlformats.org/drawingml/2006/main" noChangeAspect="1"/>
             </wp:cNvGraphicFramePr>
@@ -6887,7 +6851,7 @@
               <a:graphicData uri="http://schemas.openxmlformats.org/drawingml/2006/picture">
                 <pic:pic xmlns:pic="http://schemas.openxmlformats.org/drawingml/2006/picture">
                   <pic:nvPicPr>
-                    <pic:cNvPr id="0" name="Picture 18"/>
+                    <pic:cNvPr id="0" name="Picture 54"/>
                     <pic:cNvPicPr>
                       <a:picLocks noChangeAspect="1" noChangeArrowheads="1"/>
                     </pic:cNvPicPr>
@@ -6908,7 +6872,7 @@
                   <pic:spPr bwMode="auto">
                     <a:xfrm>
                       <a:off x="0" y="0"/>
-                      <a:ext cx="8892540" cy="446301"/>
+                      <a:ext cx="8892540" cy="446859"/>
                     </a:xfrm>
                     <a:prstGeom prst="rect">
                       <a:avLst/>
@@ -6951,7 +6915,7 @@
           <w:szCs w:val="32"/>
         </w:rPr>
       </w:pPr>
-      <w:bookmarkStart w:id="14" w:name="_Toc110327037"/>
+      <w:bookmarkStart w:id="14" w:name="_Toc110420789"/>
       <w:r>
         <w:rPr>
           <w:rFonts w:ascii="Enedis" w:eastAsia="Times New Roman" w:hAnsi="Enedis" w:cs="Arial"/>
@@ -6961,6 +6925,7 @@
           <w:sz w:val="28"/>
           <w:szCs w:val="32"/>
         </w:rPr>
+        <w:lastRenderedPageBreak/>
         <w:t>Nouvelle Application</w:t>
       </w:r>
       <w:bookmarkEnd w:id="14"/>
@@ -6985,10 +6950,10 @@
       </w:pPr>
       <w:r>
         <w:drawing>
-          <wp:inline distT="0" distB="0" distL="0" distR="0" wp14:anchorId="0CE53029" wp14:editId="16D6C2F4">
-            <wp:extent cx="8892540" cy="736396"/>
-            <wp:effectExtent l="0" t="0" r="3810" b="6985"/>
-            <wp:docPr id="25" name="Image 25"/>
+          <wp:inline distT="0" distB="0" distL="0" distR="0" wp14:anchorId="6AEBAF90" wp14:editId="4CD40D60">
+            <wp:extent cx="8892540" cy="440164"/>
+            <wp:effectExtent l="0" t="0" r="3810" b="0"/>
+            <wp:docPr id="63" name="Image 63"/>
             <wp:cNvGraphicFramePr>
               <a:graphicFrameLocks xmlns:a="http://schemas.openxmlformats.org/drawingml/2006/main" noChangeAspect="1"/>
             </wp:cNvGraphicFramePr>
@@ -6996,7 +6961,7 @@
               <a:graphicData uri="http://schemas.openxmlformats.org/drawingml/2006/picture">
                 <pic:pic xmlns:pic="http://schemas.openxmlformats.org/drawingml/2006/picture">
                   <pic:nvPicPr>
-                    <pic:cNvPr id="0" name="Picture 19"/>
+                    <pic:cNvPr id="0" name="Picture 55"/>
                     <pic:cNvPicPr>
                       <a:picLocks noChangeAspect="1" noChangeArrowheads="1"/>
                     </pic:cNvPicPr>
@@ -7017,7 +6982,7 @@
                   <pic:spPr bwMode="auto">
                     <a:xfrm>
                       <a:off x="0" y="0"/>
-                      <a:ext cx="8892540" cy="736396"/>
+                      <a:ext cx="8892540" cy="440164"/>
                     </a:xfrm>
                     <a:prstGeom prst="rect">
                       <a:avLst/>
@@ -7036,29 +7001,6 @@
     </w:p>
     <w:p>
       <w:pPr>
-        <w:rPr>
-          <w:rFonts w:ascii="Enedis" w:eastAsia="Times New Roman" w:hAnsi="Enedis" w:cs="Arial"/>
-          <w:b/>
-          <w:bCs/>
-          <w:kern w:val="32"/>
-          <w:sz w:val="32"/>
-          <w:szCs w:val="32"/>
-        </w:rPr>
-      </w:pPr>
-      <w:r>
-        <w:rPr>
-          <w:rFonts w:ascii="Enedis" w:eastAsia="Times New Roman" w:hAnsi="Enedis" w:cs="Arial"/>
-          <w:b/>
-          <w:bCs/>
-          <w:kern w:val="32"/>
-          <w:sz w:val="32"/>
-          <w:szCs w:val="32"/>
-        </w:rPr>
-        <w:br w:type="page"/>
-      </w:r>
-    </w:p>
-    <w:p>
-      <w:pPr>
         <w:pStyle w:val="Paragraphedeliste"/>
         <w:widowControl w:val="0"/>
         <w:numPr>
@@ -7083,7 +7025,7 @@
           <w:szCs w:val="32"/>
         </w:rPr>
       </w:pPr>
-      <w:bookmarkStart w:id="15" w:name="_Toc110327038"/>
+      <w:bookmarkStart w:id="15" w:name="_Toc110420790"/>
       <w:r>
         <w:rPr>
           <w:rFonts w:ascii="Enedis" w:eastAsia="Times New Roman" w:hAnsi="Enedis" w:cs="Arial"/>
@@ -7093,7 +7035,6 @@
           <w:sz w:val="32"/>
           <w:szCs w:val="32"/>
         </w:rPr>
-        <w:lastRenderedPageBreak/>
         <w:t>Application Production</w:t>
       </w:r>
       <w:bookmarkEnd w:id="15"/>
@@ -7124,8 +7065,7 @@
           <w:szCs w:val="32"/>
         </w:rPr>
       </w:pPr>
-      <w:bookmarkStart w:id="16" w:name="_Toc110327039"/>
-      <w:proofErr w:type="spellStart"/>
+      <w:bookmarkStart w:id="16" w:name="_Toc110420791"/>
       <w:r>
         <w:rPr>
           <w:rFonts w:ascii="Enedis" w:eastAsia="Times New Roman" w:hAnsi="Enedis" w:cs="Arial"/>
@@ -7135,19 +7075,7 @@
           <w:sz w:val="28"/>
           <w:szCs w:val="32"/>
         </w:rPr>
-        <w:t>Pré-Requis</w:t>
-      </w:r>
-      <w:proofErr w:type="spellEnd"/>
-      <w:r>
-        <w:rPr>
-          <w:rFonts w:ascii="Enedis" w:eastAsia="Times New Roman" w:hAnsi="Enedis" w:cs="Arial"/>
-          <w:b/>
-          <w:bCs/>
-          <w:kern w:val="32"/>
-          <w:sz w:val="28"/>
-          <w:szCs w:val="32"/>
-        </w:rPr>
-        <w:t xml:space="preserve"> à la migration</w:t>
+        <w:t>Pré-Requis à la migration</w:t>
       </w:r>
       <w:bookmarkEnd w:id="16"/>
     </w:p>
@@ -7246,7 +7174,7 @@
           <w:szCs w:val="32"/>
         </w:rPr>
       </w:pPr>
-      <w:bookmarkStart w:id="17" w:name="_Toc110327040"/>
+      <w:bookmarkStart w:id="17" w:name="_Toc110420792"/>
       <w:r>
         <w:rPr>
           <w:rFonts w:ascii="Enedis" w:eastAsia="Times New Roman" w:hAnsi="Enedis" w:cs="Arial"/>
@@ -7378,7 +7306,7 @@
           <w:szCs w:val="32"/>
         </w:rPr>
       </w:pPr>
-      <w:bookmarkStart w:id="18" w:name="_Toc110327041"/>
+      <w:bookmarkStart w:id="18" w:name="_Toc110420793"/>
       <w:r>
         <w:rPr>
           <w:rFonts w:ascii="Enedis" w:eastAsia="Times New Roman" w:hAnsi="Enedis" w:cs="Arial"/>
@@ -7424,10 +7352,10 @@
       </w:pPr>
       <w:r>
         <w:drawing>
-          <wp:inline distT="0" distB="0" distL="0" distR="0" wp14:anchorId="7CF030FF" wp14:editId="1DA11C7B">
-            <wp:extent cx="8892540" cy="2476968"/>
-            <wp:effectExtent l="0" t="0" r="3810" b="0"/>
-            <wp:docPr id="28" name="Image 28"/>
+          <wp:inline distT="0" distB="0" distL="0" distR="0" wp14:anchorId="30F7C332" wp14:editId="79DB8604">
+            <wp:extent cx="8892540" cy="2913227"/>
+            <wp:effectExtent l="0" t="0" r="3810" b="1905"/>
+            <wp:docPr id="65" name="Image 65"/>
             <wp:cNvGraphicFramePr>
               <a:graphicFrameLocks xmlns:a="http://schemas.openxmlformats.org/drawingml/2006/main" noChangeAspect="1"/>
             </wp:cNvGraphicFramePr>
@@ -7435,7 +7363,7 @@
               <a:graphicData uri="http://schemas.openxmlformats.org/drawingml/2006/picture">
                 <pic:pic xmlns:pic="http://schemas.openxmlformats.org/drawingml/2006/picture">
                   <pic:nvPicPr>
-                    <pic:cNvPr id="0" name="Picture 22"/>
+                    <pic:cNvPr id="0" name="Picture 57"/>
                     <pic:cNvPicPr>
                       <a:picLocks noChangeAspect="1" noChangeArrowheads="1"/>
                     </pic:cNvPicPr>
@@ -7456,7 +7384,7 @@
                   <pic:spPr bwMode="auto">
                     <a:xfrm>
                       <a:off x="0" y="0"/>
-                      <a:ext cx="8892540" cy="2476968"/>
+                      <a:ext cx="8892540" cy="2913227"/>
                     </a:xfrm>
                     <a:prstGeom prst="rect">
                       <a:avLst/>
@@ -7472,18 +7400,6 @@
           </wp:inline>
         </w:drawing>
       </w:r>
-    </w:p>
-    <w:p>
-      <w:pPr>
-        <w:rPr>
-          <w:rFonts w:ascii="Enedis" w:eastAsia="Times New Roman" w:hAnsi="Enedis" w:cs="Arial"/>
-          <w:b/>
-          <w:bCs/>
-          <w:kern w:val="32"/>
-          <w:sz w:val="28"/>
-          <w:szCs w:val="32"/>
-        </w:rPr>
-      </w:pPr>
       <w:r>
         <w:rPr>
           <w:rFonts w:ascii="Enedis" w:eastAsia="Times New Roman" w:hAnsi="Enedis" w:cs="Arial"/>
@@ -7522,7 +7438,7 @@
           <w:szCs w:val="32"/>
         </w:rPr>
       </w:pPr>
-      <w:bookmarkStart w:id="19" w:name="_Toc110327042"/>
+      <w:bookmarkStart w:id="19" w:name="_Toc110420794"/>
       <w:r>
         <w:rPr>
           <w:rFonts w:ascii="Enedis" w:eastAsia="Times New Roman" w:hAnsi="Enedis" w:cs="Arial"/>
@@ -7632,7 +7548,7 @@
           <w:szCs w:val="32"/>
         </w:rPr>
       </w:pPr>
-      <w:bookmarkStart w:id="20" w:name="_Toc110327043"/>
+      <w:bookmarkStart w:id="20" w:name="_Toc110420795"/>
       <w:r>
         <w:rPr>
           <w:rFonts w:ascii="Enedis" w:eastAsia="Times New Roman" w:hAnsi="Enedis" w:cs="Arial"/>
@@ -7666,10 +7582,10 @@
       </w:pPr>
       <w:r>
         <w:drawing>
-          <wp:inline distT="0" distB="0" distL="0" distR="0" wp14:anchorId="34374E51" wp14:editId="6F8D8DA4">
-            <wp:extent cx="8892540" cy="446301"/>
+          <wp:inline distT="0" distB="0" distL="0" distR="0" wp14:anchorId="4A8EE1B6" wp14:editId="2698693C">
+            <wp:extent cx="8892540" cy="446859"/>
             <wp:effectExtent l="0" t="0" r="0" b="0"/>
-            <wp:docPr id="30" name="Image 30"/>
+            <wp:docPr id="66" name="Image 66"/>
             <wp:cNvGraphicFramePr>
               <a:graphicFrameLocks xmlns:a="http://schemas.openxmlformats.org/drawingml/2006/main" noChangeAspect="1"/>
             </wp:cNvGraphicFramePr>
@@ -7677,13 +7593,13 @@
               <a:graphicData uri="http://schemas.openxmlformats.org/drawingml/2006/picture">
                 <pic:pic xmlns:pic="http://schemas.openxmlformats.org/drawingml/2006/picture">
                   <pic:nvPicPr>
-                    <pic:cNvPr id="0" name="Picture 24"/>
+                    <pic:cNvPr id="0" name="Picture 58"/>
                     <pic:cNvPicPr>
                       <a:picLocks noChangeAspect="1" noChangeArrowheads="1"/>
                     </pic:cNvPicPr>
                   </pic:nvPicPr>
                   <pic:blipFill>
-                    <a:blip r:embed="rId19">
+                    <a:blip r:embed="rId25">
                       <a:extLst>
                         <a:ext uri="{28A0092B-C50C-407E-A947-70E740481C1C}">
                           <a14:useLocalDpi xmlns:a14="http://schemas.microsoft.com/office/drawing/2010/main" val="0"/>
@@ -7698,7 +7614,7 @@
                   <pic:spPr bwMode="auto">
                     <a:xfrm>
                       <a:off x="0" y="0"/>
-                      <a:ext cx="8892540" cy="446301"/>
+                      <a:ext cx="8892540" cy="446859"/>
                     </a:xfrm>
                     <a:prstGeom prst="rect">
                       <a:avLst/>
@@ -7741,7 +7657,7 @@
           <w:szCs w:val="32"/>
         </w:rPr>
       </w:pPr>
-      <w:bookmarkStart w:id="21" w:name="_Toc110327044"/>
+      <w:bookmarkStart w:id="21" w:name="_Toc110420796"/>
       <w:r>
         <w:rPr>
           <w:rFonts w:ascii="Enedis" w:eastAsia="Times New Roman" w:hAnsi="Enedis" w:cs="Arial"/>
@@ -7775,10 +7691,10 @@
       </w:pPr>
       <w:r>
         <w:drawing>
-          <wp:inline distT="0" distB="0" distL="0" distR="0" wp14:anchorId="67978DDE" wp14:editId="556AC7BF">
-            <wp:extent cx="8892540" cy="736396"/>
-            <wp:effectExtent l="0" t="0" r="3810" b="6985"/>
-            <wp:docPr id="31" name="Image 31"/>
+          <wp:inline distT="0" distB="0" distL="0" distR="0" wp14:anchorId="39C1E925" wp14:editId="5C601450">
+            <wp:extent cx="8892540" cy="440164"/>
+            <wp:effectExtent l="0" t="0" r="3810" b="0"/>
+            <wp:docPr id="67" name="Image 67"/>
             <wp:cNvGraphicFramePr>
               <a:graphicFrameLocks xmlns:a="http://schemas.openxmlformats.org/drawingml/2006/main" noChangeAspect="1"/>
             </wp:cNvGraphicFramePr>
@@ -7786,13 +7702,295 @@
               <a:graphicData uri="http://schemas.openxmlformats.org/drawingml/2006/picture">
                 <pic:pic xmlns:pic="http://schemas.openxmlformats.org/drawingml/2006/picture">
                   <pic:nvPicPr>
-                    <pic:cNvPr id="0" name="Picture 25"/>
+                    <pic:cNvPr id="0" name="Picture 59"/>
                     <pic:cNvPicPr>
                       <a:picLocks noChangeAspect="1" noChangeArrowheads="1"/>
                     </pic:cNvPicPr>
                   </pic:nvPicPr>
                   <pic:blipFill>
-                    <a:blip r:embed="rId25">
+                    <a:blip r:embed="rId26">
+                      <a:extLst>
+                        <a:ext uri="{28A0092B-C50C-407E-A947-70E740481C1C}">
+                          <a14:useLocalDpi xmlns:a14="http://schemas.microsoft.com/office/drawing/2010/main" val="0"/>
+                        </a:ext>
+                      </a:extLst>
+                    </a:blip>
+                    <a:srcRect/>
+                    <a:stretch>
+                      <a:fillRect/>
+                    </a:stretch>
+                  </pic:blipFill>
+                  <pic:spPr bwMode="auto">
+                    <a:xfrm>
+                      <a:off x="0" y="0"/>
+                      <a:ext cx="8892540" cy="440164"/>
+                    </a:xfrm>
+                    <a:prstGeom prst="rect">
+                      <a:avLst/>
+                    </a:prstGeom>
+                    <a:noFill/>
+                    <a:ln>
+                      <a:noFill/>
+                    </a:ln>
+                  </pic:spPr>
+                </pic:pic>
+              </a:graphicData>
+            </a:graphic>
+          </wp:inline>
+        </w:drawing>
+      </w:r>
+    </w:p>
+    <w:p>
+      <w:pPr>
+        <w:rPr>
+          <w:rFonts w:ascii="Enedis" w:eastAsia="Times New Roman" w:hAnsi="Enedis" w:cs="Arial"/>
+          <w:b/>
+          <w:bCs/>
+          <w:kern w:val="32"/>
+          <w:sz w:val="32"/>
+          <w:szCs w:val="32"/>
+        </w:rPr>
+      </w:pPr>
+      <w:r>
+        <w:rPr>
+          <w:rFonts w:ascii="Enedis" w:eastAsia="Times New Roman" w:hAnsi="Enedis" w:cs="Arial"/>
+          <w:b/>
+          <w:bCs/>
+          <w:kern w:val="32"/>
+          <w:sz w:val="32"/>
+          <w:szCs w:val="32"/>
+        </w:rPr>
+        <w:br w:type="page"/>
+      </w:r>
+    </w:p>
+    <w:p>
+      <w:pPr>
+        <w:pStyle w:val="Paragraphedeliste"/>
+        <w:widowControl w:val="0"/>
+        <w:numPr>
+          <w:ilvl w:val="0"/>
+          <w:numId w:val="25"/>
+        </w:numPr>
+        <w:suppressLineNumbers/>
+        <w:tabs>
+          <w:tab w:val="left" w:pos="800"/>
+        </w:tabs>
+        <w:suppressAutoHyphens/>
+        <w:spacing w:before="200" w:after="80" w:line="240" w:lineRule="auto"/>
+        <w:ind w:left="805" w:hanging="805"/>
+        <w:contextualSpacing w:val="0"/>
+        <w:outlineLvl w:val="0"/>
+        <w:rPr>
+          <w:rFonts w:ascii="Enedis" w:eastAsia="Times New Roman" w:hAnsi="Enedis" w:cs="Arial"/>
+          <w:b/>
+          <w:bCs/>
+          <w:kern w:val="32"/>
+          <w:sz w:val="32"/>
+          <w:szCs w:val="32"/>
+        </w:rPr>
+      </w:pPr>
+      <w:bookmarkStart w:id="22" w:name="_Toc110420797"/>
+      <w:r>
+        <w:rPr>
+          <w:rFonts w:ascii="Enedis" w:eastAsia="Times New Roman" w:hAnsi="Enedis" w:cs="Arial"/>
+          <w:b/>
+          <w:bCs/>
+          <w:kern w:val="32"/>
+          <w:sz w:val="32"/>
+          <w:szCs w:val="32"/>
+        </w:rPr>
+        <w:lastRenderedPageBreak/>
+        <w:t>CRM Ressources Entreprises</w:t>
+      </w:r>
+      <w:bookmarkEnd w:id="22"/>
+    </w:p>
+    <w:p>
+      <w:pPr>
+        <w:pStyle w:val="Paragraphedeliste"/>
+        <w:widowControl w:val="0"/>
+        <w:numPr>
+          <w:ilvl w:val="1"/>
+          <w:numId w:val="25"/>
+        </w:numPr>
+        <w:suppressLineNumbers/>
+        <w:tabs>
+          <w:tab w:val="left" w:pos="800"/>
+        </w:tabs>
+        <w:suppressAutoHyphens/>
+        <w:spacing w:before="200" w:after="80" w:line="240" w:lineRule="auto"/>
+        <w:ind w:left="805" w:hanging="805"/>
+        <w:contextualSpacing w:val="0"/>
+        <w:outlineLvl w:val="1"/>
+        <w:rPr>
+          <w:rFonts w:ascii="Enedis" w:eastAsia="Times New Roman" w:hAnsi="Enedis" w:cs="Arial"/>
+          <w:b/>
+          <w:bCs/>
+          <w:kern w:val="32"/>
+          <w:sz w:val="28"/>
+          <w:szCs w:val="32"/>
+        </w:rPr>
+      </w:pPr>
+      <w:bookmarkStart w:id="23" w:name="_Toc110420798"/>
+      <w:r>
+        <w:rPr>
+          <w:rFonts w:ascii="Enedis" w:eastAsia="Times New Roman" w:hAnsi="Enedis" w:cs="Arial"/>
+          <w:b/>
+          <w:bCs/>
+          <w:kern w:val="32"/>
+          <w:sz w:val="28"/>
+          <w:szCs w:val="32"/>
+        </w:rPr>
+        <w:t>Pré-Requis à la migration</w:t>
+      </w:r>
+      <w:bookmarkEnd w:id="23"/>
+    </w:p>
+    <w:p>
+      <w:pPr>
+        <w:widowControl w:val="0"/>
+        <w:suppressLineNumbers/>
+        <w:tabs>
+          <w:tab w:val="left" w:pos="800"/>
+        </w:tabs>
+        <w:suppressAutoHyphens/>
+        <w:spacing w:before="200" w:after="80" w:line="240" w:lineRule="auto"/>
+        <w:rPr>
+          <w:rFonts w:ascii="Enedis" w:eastAsia="Times New Roman" w:hAnsi="Enedis" w:cs="Arial"/>
+          <w:b/>
+          <w:bCs/>
+          <w:kern w:val="32"/>
+          <w:sz w:val="28"/>
+          <w:szCs w:val="32"/>
+        </w:rPr>
+      </w:pPr>
+      <w:r>
+        <w:drawing>
+          <wp:inline distT="0" distB="0" distL="0" distR="0" wp14:anchorId="607EAF26" wp14:editId="19CF9B5D">
+            <wp:extent cx="8892540" cy="1316587"/>
+            <wp:effectExtent l="0" t="0" r="3810" b="0"/>
+            <wp:docPr id="32" name="Image 32"/>
+            <wp:cNvGraphicFramePr>
+              <a:graphicFrameLocks xmlns:a="http://schemas.openxmlformats.org/drawingml/2006/main" noChangeAspect="1"/>
+            </wp:cNvGraphicFramePr>
+            <a:graphic xmlns:a="http://schemas.openxmlformats.org/drawingml/2006/main">
+              <a:graphicData uri="http://schemas.openxmlformats.org/drawingml/2006/picture">
+                <pic:pic xmlns:pic="http://schemas.openxmlformats.org/drawingml/2006/picture">
+                  <pic:nvPicPr>
+                    <pic:cNvPr id="0" name="Picture 26"/>
+                    <pic:cNvPicPr>
+                      <a:picLocks noChangeAspect="1" noChangeArrowheads="1"/>
+                    </pic:cNvPicPr>
+                  </pic:nvPicPr>
+                  <pic:blipFill>
+                    <a:blip r:embed="rId27">
+                      <a:extLst>
+                        <a:ext uri="{28A0092B-C50C-407E-A947-70E740481C1C}">
+                          <a14:useLocalDpi xmlns:a14="http://schemas.microsoft.com/office/drawing/2010/main" val="0"/>
+                        </a:ext>
+                      </a:extLst>
+                    </a:blip>
+                    <a:srcRect/>
+                    <a:stretch>
+                      <a:fillRect/>
+                    </a:stretch>
+                  </pic:blipFill>
+                  <pic:spPr bwMode="auto">
+                    <a:xfrm>
+                      <a:off x="0" y="0"/>
+                      <a:ext cx="8892540" cy="1316587"/>
+                    </a:xfrm>
+                    <a:prstGeom prst="rect">
+                      <a:avLst/>
+                    </a:prstGeom>
+                    <a:noFill/>
+                    <a:ln>
+                      <a:noFill/>
+                    </a:ln>
+                  </pic:spPr>
+                </pic:pic>
+              </a:graphicData>
+            </a:graphic>
+          </wp:inline>
+        </w:drawing>
+      </w:r>
+    </w:p>
+    <w:p>
+      <w:pPr>
+        <w:pStyle w:val="Paragraphedeliste"/>
+        <w:widowControl w:val="0"/>
+        <w:numPr>
+          <w:ilvl w:val="1"/>
+          <w:numId w:val="25"/>
+        </w:numPr>
+        <w:suppressLineNumbers/>
+        <w:tabs>
+          <w:tab w:val="left" w:pos="800"/>
+        </w:tabs>
+        <w:suppressAutoHyphens/>
+        <w:spacing w:before="200" w:after="80" w:line="240" w:lineRule="auto"/>
+        <w:ind w:left="805" w:hanging="805"/>
+        <w:contextualSpacing w:val="0"/>
+        <w:outlineLvl w:val="1"/>
+        <w:rPr>
+          <w:rFonts w:ascii="Enedis" w:eastAsia="Times New Roman" w:hAnsi="Enedis" w:cs="Arial"/>
+          <w:b/>
+          <w:bCs/>
+          <w:kern w:val="32"/>
+          <w:sz w:val="28"/>
+          <w:szCs w:val="32"/>
+        </w:rPr>
+      </w:pPr>
+      <w:bookmarkStart w:id="24" w:name="_Toc110420799"/>
+      <w:r>
+        <w:rPr>
+          <w:rFonts w:ascii="Enedis" w:eastAsia="Times New Roman" w:hAnsi="Enedis" w:cs="Arial"/>
+          <w:b/>
+          <w:bCs/>
+          <w:kern w:val="32"/>
+          <w:sz w:val="28"/>
+          <w:szCs w:val="32"/>
+        </w:rPr>
+        <w:t>Installation de l’application</w:t>
+      </w:r>
+      <w:bookmarkEnd w:id="24"/>
+    </w:p>
+    <w:p>
+      <w:pPr>
+        <w:widowControl w:val="0"/>
+        <w:suppressLineNumbers/>
+        <w:tabs>
+          <w:tab w:val="left" w:pos="800"/>
+        </w:tabs>
+        <w:suppressAutoHyphens/>
+        <w:spacing w:before="200" w:after="80" w:line="240" w:lineRule="auto"/>
+        <w:rPr>
+          <w:rFonts w:ascii="Enedis" w:eastAsia="Times New Roman" w:hAnsi="Enedis" w:cs="Arial"/>
+          <w:b/>
+          <w:bCs/>
+          <w:kern w:val="32"/>
+          <w:sz w:val="28"/>
+          <w:szCs w:val="32"/>
+        </w:rPr>
+      </w:pPr>
+      <w:r>
+        <w:drawing>
+          <wp:inline distT="0" distB="0" distL="0" distR="0" wp14:anchorId="0D2A0B15" wp14:editId="2ABA6BCC">
+            <wp:extent cx="8892540" cy="736396"/>
+            <wp:effectExtent l="0" t="0" r="3810" b="6985"/>
+            <wp:docPr id="33" name="Image 33"/>
+            <wp:cNvGraphicFramePr>
+              <a:graphicFrameLocks xmlns:a="http://schemas.openxmlformats.org/drawingml/2006/main" noChangeAspect="1"/>
+            </wp:cNvGraphicFramePr>
+            <a:graphic xmlns:a="http://schemas.openxmlformats.org/drawingml/2006/main">
+              <a:graphicData uri="http://schemas.openxmlformats.org/drawingml/2006/picture">
+                <pic:pic xmlns:pic="http://schemas.openxmlformats.org/drawingml/2006/picture">
+                  <pic:nvPicPr>
+                    <pic:cNvPr id="0" name="Picture 27"/>
+                    <pic:cNvPicPr>
+                      <a:picLocks noChangeAspect="1" noChangeArrowheads="1"/>
+                    </pic:cNvPicPr>
+                  </pic:nvPicPr>
+                  <pic:blipFill>
+                    <a:blip r:embed="rId28">
                       <a:extLst>
                         <a:ext uri="{28A0092B-C50C-407E-A947-70E740481C1C}">
                           <a14:useLocalDpi xmlns:a14="http://schemas.microsoft.com/office/drawing/2010/main" val="0"/>
@@ -7826,70 +8024,6 @@
     </w:p>
     <w:p>
       <w:pPr>
-        <w:rPr>
-          <w:rFonts w:ascii="Enedis" w:eastAsia="Times New Roman" w:hAnsi="Enedis" w:cs="Arial"/>
-          <w:b/>
-          <w:bCs/>
-          <w:kern w:val="32"/>
-          <w:sz w:val="32"/>
-          <w:szCs w:val="32"/>
-        </w:rPr>
-      </w:pPr>
-      <w:r>
-        <w:rPr>
-          <w:rFonts w:ascii="Enedis" w:eastAsia="Times New Roman" w:hAnsi="Enedis" w:cs="Arial"/>
-          <w:b/>
-          <w:bCs/>
-          <w:kern w:val="32"/>
-          <w:sz w:val="32"/>
-          <w:szCs w:val="32"/>
-        </w:rPr>
-        <w:br w:type="page"/>
-      </w:r>
-    </w:p>
-    <w:p>
-      <w:pPr>
-        <w:pStyle w:val="Paragraphedeliste"/>
-        <w:widowControl w:val="0"/>
-        <w:numPr>
-          <w:ilvl w:val="0"/>
-          <w:numId w:val="25"/>
-        </w:numPr>
-        <w:suppressLineNumbers/>
-        <w:tabs>
-          <w:tab w:val="left" w:pos="800"/>
-        </w:tabs>
-        <w:suppressAutoHyphens/>
-        <w:spacing w:before="200" w:after="80" w:line="240" w:lineRule="auto"/>
-        <w:ind w:left="805" w:hanging="805"/>
-        <w:contextualSpacing w:val="0"/>
-        <w:outlineLvl w:val="0"/>
-        <w:rPr>
-          <w:rFonts w:ascii="Enedis" w:eastAsia="Times New Roman" w:hAnsi="Enedis" w:cs="Arial"/>
-          <w:b/>
-          <w:bCs/>
-          <w:kern w:val="32"/>
-          <w:sz w:val="32"/>
-          <w:szCs w:val="32"/>
-        </w:rPr>
-      </w:pPr>
-      <w:bookmarkStart w:id="22" w:name="_Toc110327045"/>
-      <w:r>
-        <w:rPr>
-          <w:rFonts w:ascii="Enedis" w:eastAsia="Times New Roman" w:hAnsi="Enedis" w:cs="Arial"/>
-          <w:b/>
-          <w:bCs/>
-          <w:kern w:val="32"/>
-          <w:sz w:val="32"/>
-          <w:szCs w:val="32"/>
-        </w:rPr>
-        <w:lastRenderedPageBreak/>
-        <w:t>CRM Ressources Entreprises</w:t>
-      </w:r>
-      <w:bookmarkEnd w:id="22"/>
-    </w:p>
-    <w:p>
-      <w:pPr>
         <w:pStyle w:val="Paragraphedeliste"/>
         <w:widowControl w:val="0"/>
         <w:numPr>
@@ -7914,8 +8048,7 @@
           <w:szCs w:val="32"/>
         </w:rPr>
       </w:pPr>
-      <w:bookmarkStart w:id="23" w:name="_Toc110327046"/>
-      <w:proofErr w:type="spellStart"/>
+      <w:bookmarkStart w:id="25" w:name="_Toc110420800"/>
       <w:r>
         <w:rPr>
           <w:rFonts w:ascii="Enedis" w:eastAsia="Times New Roman" w:hAnsi="Enedis" w:cs="Arial"/>
@@ -7925,9 +8058,8 @@
           <w:sz w:val="28"/>
           <w:szCs w:val="32"/>
         </w:rPr>
-        <w:t>Pré-Requis</w:t>
+        <w:t xml:space="preserve">Migration </w:t>
       </w:r>
-      <w:proofErr w:type="spellEnd"/>
       <w:r>
         <w:rPr>
           <w:rFonts w:ascii="Enedis" w:eastAsia="Times New Roman" w:hAnsi="Enedis" w:cs="Arial"/>
@@ -7937,9 +8069,9 @@
           <w:sz w:val="28"/>
           <w:szCs w:val="32"/>
         </w:rPr>
-        <w:t xml:space="preserve"> à la migration</w:t>
+        <w:t>BDD</w:t>
       </w:r>
-      <w:bookmarkEnd w:id="23"/>
+      <w:bookmarkEnd w:id="25"/>
     </w:p>
     <w:p>
       <w:pPr>
@@ -7961,10 +8093,10 @@
       </w:pPr>
       <w:r>
         <w:drawing>
-          <wp:inline distT="0" distB="0" distL="0" distR="0" wp14:anchorId="607EAF26" wp14:editId="19CF9B5D">
-            <wp:extent cx="8892540" cy="1316587"/>
-            <wp:effectExtent l="0" t="0" r="3810" b="0"/>
-            <wp:docPr id="32" name="Image 32"/>
+          <wp:inline distT="0" distB="0" distL="0" distR="0" wp14:anchorId="4EDFA85C" wp14:editId="4321DE26">
+            <wp:extent cx="8892540" cy="1027049"/>
+            <wp:effectExtent l="0" t="0" r="3810" b="1905"/>
+            <wp:docPr id="68" name="Image 68"/>
             <wp:cNvGraphicFramePr>
               <a:graphicFrameLocks xmlns:a="http://schemas.openxmlformats.org/drawingml/2006/main" noChangeAspect="1"/>
             </wp:cNvGraphicFramePr>
@@ -7972,13 +8104,13 @@
               <a:graphicData uri="http://schemas.openxmlformats.org/drawingml/2006/picture">
                 <pic:pic xmlns:pic="http://schemas.openxmlformats.org/drawingml/2006/picture">
                   <pic:nvPicPr>
-                    <pic:cNvPr id="0" name="Picture 26"/>
+                    <pic:cNvPr id="0" name="Picture 60"/>
                     <pic:cNvPicPr>
                       <a:picLocks noChangeAspect="1" noChangeArrowheads="1"/>
                     </pic:cNvPicPr>
                   </pic:nvPicPr>
                   <pic:blipFill>
-                    <a:blip r:embed="rId26">
+                    <a:blip r:embed="rId29">
                       <a:extLst>
                         <a:ext uri="{28A0092B-C50C-407E-A947-70E740481C1C}">
                           <a14:useLocalDpi xmlns:a14="http://schemas.microsoft.com/office/drawing/2010/main" val="0"/>
@@ -7993,7 +8125,7 @@
                   <pic:spPr bwMode="auto">
                     <a:xfrm>
                       <a:off x="0" y="0"/>
-                      <a:ext cx="8892540" cy="1316587"/>
+                      <a:ext cx="8892540" cy="1027049"/>
                     </a:xfrm>
                     <a:prstGeom prst="rect">
                       <a:avLst/>
@@ -8012,6 +8144,29 @@
     </w:p>
     <w:p>
       <w:pPr>
+        <w:rPr>
+          <w:rFonts w:ascii="Enedis" w:eastAsia="Times New Roman" w:hAnsi="Enedis" w:cs="Arial"/>
+          <w:b/>
+          <w:bCs/>
+          <w:kern w:val="32"/>
+          <w:sz w:val="28"/>
+          <w:szCs w:val="32"/>
+        </w:rPr>
+      </w:pPr>
+      <w:r>
+        <w:rPr>
+          <w:rFonts w:ascii="Enedis" w:eastAsia="Times New Roman" w:hAnsi="Enedis" w:cs="Arial"/>
+          <w:b/>
+          <w:bCs/>
+          <w:kern w:val="32"/>
+          <w:sz w:val="28"/>
+          <w:szCs w:val="32"/>
+        </w:rPr>
+        <w:br w:type="page"/>
+      </w:r>
+    </w:p>
+    <w:p>
+      <w:pPr>
         <w:pStyle w:val="Paragraphedeliste"/>
         <w:widowControl w:val="0"/>
         <w:numPr>
@@ -8036,259 +8191,7 @@
           <w:szCs w:val="32"/>
         </w:rPr>
       </w:pPr>
-      <w:bookmarkStart w:id="24" w:name="_Toc110327047"/>
-      <w:r>
-        <w:rPr>
-          <w:rFonts w:ascii="Enedis" w:eastAsia="Times New Roman" w:hAnsi="Enedis" w:cs="Arial"/>
-          <w:b/>
-          <w:bCs/>
-          <w:kern w:val="32"/>
-          <w:sz w:val="28"/>
-          <w:szCs w:val="32"/>
-        </w:rPr>
-        <w:t>Installation de l’application</w:t>
-      </w:r>
-      <w:bookmarkEnd w:id="24"/>
-    </w:p>
-    <w:p>
-      <w:pPr>
-        <w:widowControl w:val="0"/>
-        <w:suppressLineNumbers/>
-        <w:tabs>
-          <w:tab w:val="left" w:pos="800"/>
-        </w:tabs>
-        <w:suppressAutoHyphens/>
-        <w:spacing w:before="200" w:after="80" w:line="240" w:lineRule="auto"/>
-        <w:rPr>
-          <w:rFonts w:ascii="Enedis" w:eastAsia="Times New Roman" w:hAnsi="Enedis" w:cs="Arial"/>
-          <w:b/>
-          <w:bCs/>
-          <w:kern w:val="32"/>
-          <w:sz w:val="28"/>
-          <w:szCs w:val="32"/>
-        </w:rPr>
-      </w:pPr>
-      <w:r>
-        <w:drawing>
-          <wp:inline distT="0" distB="0" distL="0" distR="0" wp14:anchorId="0D2A0B15" wp14:editId="2ABA6BCC">
-            <wp:extent cx="8892540" cy="736396"/>
-            <wp:effectExtent l="0" t="0" r="3810" b="6985"/>
-            <wp:docPr id="33" name="Image 33"/>
-            <wp:cNvGraphicFramePr>
-              <a:graphicFrameLocks xmlns:a="http://schemas.openxmlformats.org/drawingml/2006/main" noChangeAspect="1"/>
-            </wp:cNvGraphicFramePr>
-            <a:graphic xmlns:a="http://schemas.openxmlformats.org/drawingml/2006/main">
-              <a:graphicData uri="http://schemas.openxmlformats.org/drawingml/2006/picture">
-                <pic:pic xmlns:pic="http://schemas.openxmlformats.org/drawingml/2006/picture">
-                  <pic:nvPicPr>
-                    <pic:cNvPr id="0" name="Picture 27"/>
-                    <pic:cNvPicPr>
-                      <a:picLocks noChangeAspect="1" noChangeArrowheads="1"/>
-                    </pic:cNvPicPr>
-                  </pic:nvPicPr>
-                  <pic:blipFill>
-                    <a:blip r:embed="rId27">
-                      <a:extLst>
-                        <a:ext uri="{28A0092B-C50C-407E-A947-70E740481C1C}">
-                          <a14:useLocalDpi xmlns:a14="http://schemas.microsoft.com/office/drawing/2010/main" val="0"/>
-                        </a:ext>
-                      </a:extLst>
-                    </a:blip>
-                    <a:srcRect/>
-                    <a:stretch>
-                      <a:fillRect/>
-                    </a:stretch>
-                  </pic:blipFill>
-                  <pic:spPr bwMode="auto">
-                    <a:xfrm>
-                      <a:off x="0" y="0"/>
-                      <a:ext cx="8892540" cy="736396"/>
-                    </a:xfrm>
-                    <a:prstGeom prst="rect">
-                      <a:avLst/>
-                    </a:prstGeom>
-                    <a:noFill/>
-                    <a:ln>
-                      <a:noFill/>
-                    </a:ln>
-                  </pic:spPr>
-                </pic:pic>
-              </a:graphicData>
-            </a:graphic>
-          </wp:inline>
-        </w:drawing>
-      </w:r>
-    </w:p>
-    <w:p>
-      <w:pPr>
-        <w:pStyle w:val="Paragraphedeliste"/>
-        <w:widowControl w:val="0"/>
-        <w:numPr>
-          <w:ilvl w:val="1"/>
-          <w:numId w:val="25"/>
-        </w:numPr>
-        <w:suppressLineNumbers/>
-        <w:tabs>
-          <w:tab w:val="left" w:pos="800"/>
-        </w:tabs>
-        <w:suppressAutoHyphens/>
-        <w:spacing w:before="200" w:after="80" w:line="240" w:lineRule="auto"/>
-        <w:ind w:left="805" w:hanging="805"/>
-        <w:contextualSpacing w:val="0"/>
-        <w:outlineLvl w:val="1"/>
-        <w:rPr>
-          <w:rFonts w:ascii="Enedis" w:eastAsia="Times New Roman" w:hAnsi="Enedis" w:cs="Arial"/>
-          <w:b/>
-          <w:bCs/>
-          <w:kern w:val="32"/>
-          <w:sz w:val="28"/>
-          <w:szCs w:val="32"/>
-        </w:rPr>
-      </w:pPr>
-      <w:bookmarkStart w:id="25" w:name="_Toc110327048"/>
-      <w:r>
-        <w:rPr>
-          <w:rFonts w:ascii="Enedis" w:eastAsia="Times New Roman" w:hAnsi="Enedis" w:cs="Arial"/>
-          <w:b/>
-          <w:bCs/>
-          <w:kern w:val="32"/>
-          <w:sz w:val="28"/>
-          <w:szCs w:val="32"/>
-        </w:rPr>
-        <w:t xml:space="preserve">Migration </w:t>
-      </w:r>
-      <w:r>
-        <w:rPr>
-          <w:rFonts w:ascii="Enedis" w:eastAsia="Times New Roman" w:hAnsi="Enedis" w:cs="Arial"/>
-          <w:b/>
-          <w:bCs/>
-          <w:kern w:val="32"/>
-          <w:sz w:val="28"/>
-          <w:szCs w:val="32"/>
-        </w:rPr>
-        <w:t>BDD</w:t>
-      </w:r>
-      <w:bookmarkEnd w:id="25"/>
-    </w:p>
-    <w:p>
-      <w:pPr>
-        <w:widowControl w:val="0"/>
-        <w:suppressLineNumbers/>
-        <w:tabs>
-          <w:tab w:val="left" w:pos="800"/>
-        </w:tabs>
-        <w:suppressAutoHyphens/>
-        <w:spacing w:before="200" w:after="80" w:line="240" w:lineRule="auto"/>
-        <w:rPr>
-          <w:rFonts w:ascii="Enedis" w:eastAsia="Times New Roman" w:hAnsi="Enedis" w:cs="Arial"/>
-          <w:b/>
-          <w:bCs/>
-          <w:kern w:val="32"/>
-          <w:sz w:val="28"/>
-          <w:szCs w:val="32"/>
-        </w:rPr>
-      </w:pPr>
-      <w:r>
-        <w:drawing>
-          <wp:inline distT="0" distB="0" distL="0" distR="0" wp14:anchorId="0D286A5D" wp14:editId="26088459">
-            <wp:extent cx="8892540" cy="1026491"/>
-            <wp:effectExtent l="0" t="0" r="3810" b="2540"/>
-            <wp:docPr id="34" name="Image 34"/>
-            <wp:cNvGraphicFramePr>
-              <a:graphicFrameLocks xmlns:a="http://schemas.openxmlformats.org/drawingml/2006/main" noChangeAspect="1"/>
-            </wp:cNvGraphicFramePr>
-            <a:graphic xmlns:a="http://schemas.openxmlformats.org/drawingml/2006/main">
-              <a:graphicData uri="http://schemas.openxmlformats.org/drawingml/2006/picture">
-                <pic:pic xmlns:pic="http://schemas.openxmlformats.org/drawingml/2006/picture">
-                  <pic:nvPicPr>
-                    <pic:cNvPr id="0" name="Picture 28"/>
-                    <pic:cNvPicPr>
-                      <a:picLocks noChangeAspect="1" noChangeArrowheads="1"/>
-                    </pic:cNvPicPr>
-                  </pic:nvPicPr>
-                  <pic:blipFill>
-                    <a:blip r:embed="rId28">
-                      <a:extLst>
-                        <a:ext uri="{28A0092B-C50C-407E-A947-70E740481C1C}">
-                          <a14:useLocalDpi xmlns:a14="http://schemas.microsoft.com/office/drawing/2010/main" val="0"/>
-                        </a:ext>
-                      </a:extLst>
-                    </a:blip>
-                    <a:srcRect/>
-                    <a:stretch>
-                      <a:fillRect/>
-                    </a:stretch>
-                  </pic:blipFill>
-                  <pic:spPr bwMode="auto">
-                    <a:xfrm>
-                      <a:off x="0" y="0"/>
-                      <a:ext cx="8892540" cy="1026491"/>
-                    </a:xfrm>
-                    <a:prstGeom prst="rect">
-                      <a:avLst/>
-                    </a:prstGeom>
-                    <a:noFill/>
-                    <a:ln>
-                      <a:noFill/>
-                    </a:ln>
-                  </pic:spPr>
-                </pic:pic>
-              </a:graphicData>
-            </a:graphic>
-          </wp:inline>
-        </w:drawing>
-      </w:r>
-    </w:p>
-    <w:p>
-      <w:pPr>
-        <w:rPr>
-          <w:rFonts w:ascii="Enedis" w:eastAsia="Times New Roman" w:hAnsi="Enedis" w:cs="Arial"/>
-          <w:b/>
-          <w:bCs/>
-          <w:kern w:val="32"/>
-          <w:sz w:val="28"/>
-          <w:szCs w:val="32"/>
-        </w:rPr>
-      </w:pPr>
-      <w:r>
-        <w:rPr>
-          <w:rFonts w:ascii="Enedis" w:eastAsia="Times New Roman" w:hAnsi="Enedis" w:cs="Arial"/>
-          <w:b/>
-          <w:bCs/>
-          <w:kern w:val="32"/>
-          <w:sz w:val="28"/>
-          <w:szCs w:val="32"/>
-        </w:rPr>
-        <w:br w:type="page"/>
-      </w:r>
-    </w:p>
-    <w:p>
-      <w:pPr>
-        <w:pStyle w:val="Paragraphedeliste"/>
-        <w:widowControl w:val="0"/>
-        <w:numPr>
-          <w:ilvl w:val="1"/>
-          <w:numId w:val="25"/>
-        </w:numPr>
-        <w:suppressLineNumbers/>
-        <w:tabs>
-          <w:tab w:val="left" w:pos="800"/>
-        </w:tabs>
-        <w:suppressAutoHyphens/>
-        <w:spacing w:before="200" w:after="80" w:line="240" w:lineRule="auto"/>
-        <w:ind w:left="805" w:hanging="805"/>
-        <w:contextualSpacing w:val="0"/>
-        <w:outlineLvl w:val="1"/>
-        <w:rPr>
-          <w:rFonts w:ascii="Enedis" w:eastAsia="Times New Roman" w:hAnsi="Enedis" w:cs="Arial"/>
-          <w:b/>
-          <w:bCs/>
-          <w:kern w:val="32"/>
-          <w:sz w:val="28"/>
-          <w:szCs w:val="32"/>
-        </w:rPr>
-      </w:pPr>
-      <w:bookmarkStart w:id="26" w:name="_Toc110327049"/>
+      <w:bookmarkStart w:id="26" w:name="_Toc110420801"/>
       <w:r>
         <w:rPr>
           <w:rFonts w:ascii="Enedis" w:eastAsia="Times New Roman" w:hAnsi="Enedis" w:cs="Arial"/>
@@ -8340,7 +8243,7 @@
                     </pic:cNvPicPr>
                   </pic:nvPicPr>
                   <pic:blipFill>
-                    <a:blip r:embed="rId29">
+                    <a:blip r:embed="rId30">
                       <a:extLst>
                         <a:ext uri="{28A0092B-C50C-407E-A947-70E740481C1C}">
                           <a14:useLocalDpi xmlns:a14="http://schemas.microsoft.com/office/drawing/2010/main" val="0"/>
@@ -8398,7 +8301,7 @@
           <w:szCs w:val="32"/>
         </w:rPr>
       </w:pPr>
-      <w:bookmarkStart w:id="27" w:name="_Toc110327050"/>
+      <w:bookmarkStart w:id="27" w:name="_Toc110420802"/>
       <w:r>
         <w:rPr>
           <w:rFonts w:ascii="Enedis" w:eastAsia="Times New Roman" w:hAnsi="Enedis" w:cs="Arial"/>
@@ -8432,10 +8335,10 @@
       </w:pPr>
       <w:r>
         <w:drawing>
-          <wp:inline distT="0" distB="0" distL="0" distR="0" wp14:anchorId="70C8CA93" wp14:editId="074251C0">
-            <wp:extent cx="8892540" cy="446301"/>
+          <wp:inline distT="0" distB="0" distL="0" distR="0" wp14:anchorId="71FBC8D1" wp14:editId="06F3B93E">
+            <wp:extent cx="8892540" cy="446859"/>
             <wp:effectExtent l="0" t="0" r="0" b="0"/>
-            <wp:docPr id="36" name="Image 36"/>
+            <wp:docPr id="69" name="Image 69"/>
             <wp:cNvGraphicFramePr>
               <a:graphicFrameLocks xmlns:a="http://schemas.openxmlformats.org/drawingml/2006/main" noChangeAspect="1"/>
             </wp:cNvGraphicFramePr>
@@ -8443,116 +8346,7 @@
               <a:graphicData uri="http://schemas.openxmlformats.org/drawingml/2006/picture">
                 <pic:pic xmlns:pic="http://schemas.openxmlformats.org/drawingml/2006/picture">
                   <pic:nvPicPr>
-                    <pic:cNvPr id="0" name="Picture 30"/>
-                    <pic:cNvPicPr>
-                      <a:picLocks noChangeAspect="1" noChangeArrowheads="1"/>
-                    </pic:cNvPicPr>
-                  </pic:nvPicPr>
-                  <pic:blipFill>
-                    <a:blip r:embed="rId30">
-                      <a:extLst>
-                        <a:ext uri="{28A0092B-C50C-407E-A947-70E740481C1C}">
-                          <a14:useLocalDpi xmlns:a14="http://schemas.microsoft.com/office/drawing/2010/main" val="0"/>
-                        </a:ext>
-                      </a:extLst>
-                    </a:blip>
-                    <a:srcRect/>
-                    <a:stretch>
-                      <a:fillRect/>
-                    </a:stretch>
-                  </pic:blipFill>
-                  <pic:spPr bwMode="auto">
-                    <a:xfrm>
-                      <a:off x="0" y="0"/>
-                      <a:ext cx="8892540" cy="446301"/>
-                    </a:xfrm>
-                    <a:prstGeom prst="rect">
-                      <a:avLst/>
-                    </a:prstGeom>
-                    <a:noFill/>
-                    <a:ln>
-                      <a:noFill/>
-                    </a:ln>
-                  </pic:spPr>
-                </pic:pic>
-              </a:graphicData>
-            </a:graphic>
-          </wp:inline>
-        </w:drawing>
-      </w:r>
-    </w:p>
-    <w:p>
-      <w:pPr>
-        <w:pStyle w:val="Paragraphedeliste"/>
-        <w:widowControl w:val="0"/>
-        <w:numPr>
-          <w:ilvl w:val="1"/>
-          <w:numId w:val="25"/>
-        </w:numPr>
-        <w:suppressLineNumbers/>
-        <w:tabs>
-          <w:tab w:val="left" w:pos="800"/>
-        </w:tabs>
-        <w:suppressAutoHyphens/>
-        <w:spacing w:before="200" w:after="80" w:line="240" w:lineRule="auto"/>
-        <w:ind w:left="805" w:hanging="805"/>
-        <w:contextualSpacing w:val="0"/>
-        <w:outlineLvl w:val="1"/>
-        <w:rPr>
-          <w:rFonts w:ascii="Enedis" w:eastAsia="Times New Roman" w:hAnsi="Enedis" w:cs="Arial"/>
-          <w:b/>
-          <w:bCs/>
-          <w:kern w:val="32"/>
-          <w:sz w:val="28"/>
-          <w:szCs w:val="32"/>
-        </w:rPr>
-      </w:pPr>
-      <w:bookmarkStart w:id="28" w:name="_Toc110327051"/>
-      <w:r>
-        <w:rPr>
-          <w:rFonts w:ascii="Enedis" w:eastAsia="Times New Roman" w:hAnsi="Enedis" w:cs="Arial"/>
-          <w:b/>
-          <w:bCs/>
-          <w:kern w:val="32"/>
-          <w:sz w:val="28"/>
-          <w:szCs w:val="32"/>
-        </w:rPr>
-        <w:t>Nouvelle Application</w:t>
-      </w:r>
-      <w:bookmarkEnd w:id="28"/>
-    </w:p>
-    <w:p>
-      <w:pPr>
-        <w:widowControl w:val="0"/>
-        <w:suppressLineNumbers/>
-        <w:tabs>
-          <w:tab w:val="left" w:pos="800"/>
-        </w:tabs>
-        <w:suppressAutoHyphens/>
-        <w:spacing w:before="200" w:after="80" w:line="240" w:lineRule="auto"/>
-        <w:rPr>
-          <w:rFonts w:ascii="Enedis" w:eastAsia="Times New Roman" w:hAnsi="Enedis" w:cs="Arial"/>
-          <w:b/>
-          <w:bCs/>
-          <w:kern w:val="32"/>
-          <w:sz w:val="32"/>
-          <w:szCs w:val="32"/>
-        </w:rPr>
-      </w:pPr>
-      <w:r>
-        <w:drawing>
-          <wp:inline distT="0" distB="0" distL="0" distR="0" wp14:anchorId="00D7B661" wp14:editId="7B7339C9">
-            <wp:extent cx="8892540" cy="440722"/>
-            <wp:effectExtent l="0" t="0" r="3810" b="0"/>
-            <wp:docPr id="37" name="Image 37"/>
-            <wp:cNvGraphicFramePr>
-              <a:graphicFrameLocks xmlns:a="http://schemas.openxmlformats.org/drawingml/2006/main" noChangeAspect="1"/>
-            </wp:cNvGraphicFramePr>
-            <a:graphic xmlns:a="http://schemas.openxmlformats.org/drawingml/2006/main">
-              <a:graphicData uri="http://schemas.openxmlformats.org/drawingml/2006/picture">
-                <pic:pic xmlns:pic="http://schemas.openxmlformats.org/drawingml/2006/picture">
-                  <pic:nvPicPr>
-                    <pic:cNvPr id="0" name="Picture 31"/>
+                    <pic:cNvPr id="0" name="Picture 61"/>
                     <pic:cNvPicPr>
                       <a:picLocks noChangeAspect="1" noChangeArrowheads="1"/>
                     </pic:cNvPicPr>
@@ -8573,7 +8367,7 @@
                   <pic:spPr bwMode="auto">
                     <a:xfrm>
                       <a:off x="0" y="0"/>
-                      <a:ext cx="8892540" cy="440722"/>
+                      <a:ext cx="8892540" cy="446859"/>
                     </a:xfrm>
                     <a:prstGeom prst="rect">
                       <a:avLst/>
@@ -8595,6 +8389,115 @@
         <w:pStyle w:val="Paragraphedeliste"/>
         <w:widowControl w:val="0"/>
         <w:numPr>
+          <w:ilvl w:val="1"/>
+          <w:numId w:val="25"/>
+        </w:numPr>
+        <w:suppressLineNumbers/>
+        <w:tabs>
+          <w:tab w:val="left" w:pos="800"/>
+        </w:tabs>
+        <w:suppressAutoHyphens/>
+        <w:spacing w:before="200" w:after="80" w:line="240" w:lineRule="auto"/>
+        <w:ind w:left="805" w:hanging="805"/>
+        <w:contextualSpacing w:val="0"/>
+        <w:outlineLvl w:val="1"/>
+        <w:rPr>
+          <w:rFonts w:ascii="Enedis" w:eastAsia="Times New Roman" w:hAnsi="Enedis" w:cs="Arial"/>
+          <w:b/>
+          <w:bCs/>
+          <w:kern w:val="32"/>
+          <w:sz w:val="28"/>
+          <w:szCs w:val="32"/>
+        </w:rPr>
+      </w:pPr>
+      <w:bookmarkStart w:id="28" w:name="_Toc110420803"/>
+      <w:r>
+        <w:rPr>
+          <w:rFonts w:ascii="Enedis" w:eastAsia="Times New Roman" w:hAnsi="Enedis" w:cs="Arial"/>
+          <w:b/>
+          <w:bCs/>
+          <w:kern w:val="32"/>
+          <w:sz w:val="28"/>
+          <w:szCs w:val="32"/>
+        </w:rPr>
+        <w:t>Nouvelle Application</w:t>
+      </w:r>
+      <w:bookmarkEnd w:id="28"/>
+    </w:p>
+    <w:p>
+      <w:pPr>
+        <w:widowControl w:val="0"/>
+        <w:suppressLineNumbers/>
+        <w:tabs>
+          <w:tab w:val="left" w:pos="800"/>
+        </w:tabs>
+        <w:suppressAutoHyphens/>
+        <w:spacing w:before="200" w:after="80" w:line="240" w:lineRule="auto"/>
+        <w:rPr>
+          <w:rFonts w:ascii="Enedis" w:eastAsia="Times New Roman" w:hAnsi="Enedis" w:cs="Arial"/>
+          <w:b/>
+          <w:bCs/>
+          <w:kern w:val="32"/>
+          <w:sz w:val="32"/>
+          <w:szCs w:val="32"/>
+        </w:rPr>
+      </w:pPr>
+      <w:r>
+        <w:drawing>
+          <wp:inline distT="0" distB="0" distL="0" distR="0" wp14:anchorId="3A524C47" wp14:editId="07B4CE24">
+            <wp:extent cx="8892540" cy="440164"/>
+            <wp:effectExtent l="0" t="0" r="3810" b="0"/>
+            <wp:docPr id="70" name="Image 70"/>
+            <wp:cNvGraphicFramePr>
+              <a:graphicFrameLocks xmlns:a="http://schemas.openxmlformats.org/drawingml/2006/main" noChangeAspect="1"/>
+            </wp:cNvGraphicFramePr>
+            <a:graphic xmlns:a="http://schemas.openxmlformats.org/drawingml/2006/main">
+              <a:graphicData uri="http://schemas.openxmlformats.org/drawingml/2006/picture">
+                <pic:pic xmlns:pic="http://schemas.openxmlformats.org/drawingml/2006/picture">
+                  <pic:nvPicPr>
+                    <pic:cNvPr id="0" name="Picture 62"/>
+                    <pic:cNvPicPr>
+                      <a:picLocks noChangeAspect="1" noChangeArrowheads="1"/>
+                    </pic:cNvPicPr>
+                  </pic:nvPicPr>
+                  <pic:blipFill>
+                    <a:blip r:embed="rId20">
+                      <a:extLst>
+                        <a:ext uri="{28A0092B-C50C-407E-A947-70E740481C1C}">
+                          <a14:useLocalDpi xmlns:a14="http://schemas.microsoft.com/office/drawing/2010/main" val="0"/>
+                        </a:ext>
+                      </a:extLst>
+                    </a:blip>
+                    <a:srcRect/>
+                    <a:stretch>
+                      <a:fillRect/>
+                    </a:stretch>
+                  </pic:blipFill>
+                  <pic:spPr bwMode="auto">
+                    <a:xfrm>
+                      <a:off x="0" y="0"/>
+                      <a:ext cx="8892540" cy="440164"/>
+                    </a:xfrm>
+                    <a:prstGeom prst="rect">
+                      <a:avLst/>
+                    </a:prstGeom>
+                    <a:noFill/>
+                    <a:ln>
+                      <a:noFill/>
+                    </a:ln>
+                  </pic:spPr>
+                </pic:pic>
+              </a:graphicData>
+            </a:graphic>
+          </wp:inline>
+        </w:drawing>
+      </w:r>
+    </w:p>
+    <w:p>
+      <w:pPr>
+        <w:pStyle w:val="Paragraphedeliste"/>
+        <w:widowControl w:val="0"/>
+        <w:numPr>
           <w:ilvl w:val="0"/>
           <w:numId w:val="25"/>
         </w:numPr>
@@ -8616,7 +8519,7 @@
           <w:szCs w:val="32"/>
         </w:rPr>
       </w:pPr>
-      <w:bookmarkStart w:id="29" w:name="_Toc110327052"/>
+      <w:bookmarkStart w:id="29" w:name="_Toc110420804"/>
       <w:r>
         <w:rPr>
           <w:rFonts w:ascii="Enedis" w:eastAsia="Times New Roman" w:hAnsi="Enedis" w:cs="Arial"/>
@@ -8667,8 +8570,7 @@
           <w:szCs w:val="32"/>
         </w:rPr>
       </w:pPr>
-      <w:bookmarkStart w:id="30" w:name="_Toc110327053"/>
-      <w:proofErr w:type="spellStart"/>
+      <w:bookmarkStart w:id="30" w:name="_Toc110420805"/>
       <w:r>
         <w:rPr>
           <w:rFonts w:ascii="Enedis" w:eastAsia="Times New Roman" w:hAnsi="Enedis" w:cs="Arial"/>
@@ -8678,19 +8580,7 @@
           <w:sz w:val="28"/>
           <w:szCs w:val="32"/>
         </w:rPr>
-        <w:t>Pré-Requis</w:t>
-      </w:r>
-      <w:proofErr w:type="spellEnd"/>
-      <w:r>
-        <w:rPr>
-          <w:rFonts w:ascii="Enedis" w:eastAsia="Times New Roman" w:hAnsi="Enedis" w:cs="Arial"/>
-          <w:b/>
-          <w:bCs/>
-          <w:kern w:val="32"/>
-          <w:sz w:val="28"/>
-          <w:szCs w:val="32"/>
-        </w:rPr>
-        <w:t xml:space="preserve"> à la migration</w:t>
+        <w:t>Pré-Requis à la migration</w:t>
       </w:r>
       <w:bookmarkEnd w:id="30"/>
     </w:p>
@@ -8789,7 +8679,7 @@
           <w:szCs w:val="32"/>
         </w:rPr>
       </w:pPr>
-      <w:bookmarkStart w:id="31" w:name="_Toc110327054"/>
+      <w:bookmarkStart w:id="31" w:name="_Toc110420806"/>
       <w:r>
         <w:rPr>
           <w:rFonts w:ascii="Enedis" w:eastAsia="Times New Roman" w:hAnsi="Enedis" w:cs="Arial"/>
@@ -8899,7 +8789,7 @@
           <w:szCs w:val="32"/>
         </w:rPr>
       </w:pPr>
-      <w:bookmarkStart w:id="32" w:name="_Toc110327055"/>
+      <w:bookmarkStart w:id="32" w:name="_Toc110420807"/>
       <w:r>
         <w:rPr>
           <w:rFonts w:ascii="Enedis" w:eastAsia="Times New Roman" w:hAnsi="Enedis" w:cs="Arial"/>
@@ -8944,10 +8834,10 @@
       </w:pPr>
       <w:r>
         <w:drawing>
-          <wp:inline distT="0" distB="0" distL="0" distR="0" wp14:anchorId="4851F08D" wp14:editId="1C503833">
-            <wp:extent cx="8892540" cy="2041825"/>
+          <wp:inline distT="0" distB="0" distL="0" distR="0" wp14:anchorId="0C05BC2C" wp14:editId="35B130B8">
+            <wp:extent cx="8892540" cy="2479758"/>
             <wp:effectExtent l="0" t="0" r="3810" b="0"/>
-            <wp:docPr id="40" name="Image 40"/>
+            <wp:docPr id="71" name="Image 71"/>
             <wp:cNvGraphicFramePr>
               <a:graphicFrameLocks xmlns:a="http://schemas.openxmlformats.org/drawingml/2006/main" noChangeAspect="1"/>
             </wp:cNvGraphicFramePr>
@@ -8955,7 +8845,7 @@
               <a:graphicData uri="http://schemas.openxmlformats.org/drawingml/2006/picture">
                 <pic:pic xmlns:pic="http://schemas.openxmlformats.org/drawingml/2006/picture">
                   <pic:nvPicPr>
-                    <pic:cNvPr id="0" name="Picture 34"/>
+                    <pic:cNvPr id="0" name="Picture 63"/>
                     <pic:cNvPicPr>
                       <a:picLocks noChangeAspect="1" noChangeArrowheads="1"/>
                     </pic:cNvPicPr>
@@ -8976,7 +8866,7 @@
                   <pic:spPr bwMode="auto">
                     <a:xfrm>
                       <a:off x="0" y="0"/>
-                      <a:ext cx="8892540" cy="2041825"/>
+                      <a:ext cx="8892540" cy="2479758"/>
                     </a:xfrm>
                     <a:prstGeom prst="rect">
                       <a:avLst/>
@@ -9019,7 +8909,7 @@
           <w:szCs w:val="32"/>
         </w:rPr>
       </w:pPr>
-      <w:bookmarkStart w:id="33" w:name="_Toc110327056"/>
+      <w:bookmarkStart w:id="33" w:name="_Toc110420808"/>
       <w:r>
         <w:rPr>
           <w:rFonts w:ascii="Enedis" w:eastAsia="Times New Roman" w:hAnsi="Enedis" w:cs="Arial"/>
@@ -9104,29 +8994,6 @@
     </w:p>
     <w:p>
       <w:pPr>
-        <w:rPr>
-          <w:rFonts w:ascii="Enedis" w:eastAsia="Times New Roman" w:hAnsi="Enedis" w:cs="Arial"/>
-          <w:b/>
-          <w:bCs/>
-          <w:kern w:val="32"/>
-          <w:sz w:val="28"/>
-          <w:szCs w:val="32"/>
-        </w:rPr>
-      </w:pPr>
-      <w:r>
-        <w:rPr>
-          <w:rFonts w:ascii="Enedis" w:eastAsia="Times New Roman" w:hAnsi="Enedis" w:cs="Arial"/>
-          <w:b/>
-          <w:bCs/>
-          <w:kern w:val="32"/>
-          <w:sz w:val="28"/>
-          <w:szCs w:val="32"/>
-        </w:rPr>
-        <w:br w:type="page"/>
-      </w:r>
-    </w:p>
-    <w:p>
-      <w:pPr>
         <w:pStyle w:val="Paragraphedeliste"/>
         <w:widowControl w:val="0"/>
         <w:numPr>
@@ -9151,7 +9018,7 @@
           <w:szCs w:val="32"/>
         </w:rPr>
       </w:pPr>
-      <w:bookmarkStart w:id="34" w:name="_Toc110327057"/>
+      <w:bookmarkStart w:id="34" w:name="_Toc110420809"/>
       <w:r>
         <w:rPr>
           <w:rFonts w:ascii="Enedis" w:eastAsia="Times New Roman" w:hAnsi="Enedis" w:cs="Arial"/>
@@ -9186,10 +9053,10 @@
       </w:pPr>
       <w:r>
         <w:drawing>
-          <wp:inline distT="0" distB="0" distL="0" distR="0" wp14:anchorId="645610FC" wp14:editId="7FD41C30">
-            <wp:extent cx="8892540" cy="446301"/>
+          <wp:inline distT="0" distB="0" distL="0" distR="0" wp14:anchorId="63B203C8" wp14:editId="049B98BE">
+            <wp:extent cx="8892540" cy="446859"/>
             <wp:effectExtent l="0" t="0" r="0" b="0"/>
-            <wp:docPr id="42" name="Image 42"/>
+            <wp:docPr id="72" name="Image 72"/>
             <wp:cNvGraphicFramePr>
               <a:graphicFrameLocks xmlns:a="http://schemas.openxmlformats.org/drawingml/2006/main" noChangeAspect="1"/>
             </wp:cNvGraphicFramePr>
@@ -9197,7 +9064,115 @@
               <a:graphicData uri="http://schemas.openxmlformats.org/drawingml/2006/picture">
                 <pic:pic xmlns:pic="http://schemas.openxmlformats.org/drawingml/2006/picture">
                   <pic:nvPicPr>
-                    <pic:cNvPr id="0" name="Picture 36"/>
+                    <pic:cNvPr id="0" name="Picture 64"/>
+                    <pic:cNvPicPr>
+                      <a:picLocks noChangeAspect="1" noChangeArrowheads="1"/>
+                    </pic:cNvPicPr>
+                  </pic:nvPicPr>
+                  <pic:blipFill>
+                    <a:blip r:embed="rId19">
+                      <a:extLst>
+                        <a:ext uri="{28A0092B-C50C-407E-A947-70E740481C1C}">
+                          <a14:useLocalDpi xmlns:a14="http://schemas.microsoft.com/office/drawing/2010/main" val="0"/>
+                        </a:ext>
+                      </a:extLst>
+                    </a:blip>
+                    <a:srcRect/>
+                    <a:stretch>
+                      <a:fillRect/>
+                    </a:stretch>
+                  </pic:blipFill>
+                  <pic:spPr bwMode="auto">
+                    <a:xfrm>
+                      <a:off x="0" y="0"/>
+                      <a:ext cx="8892540" cy="446859"/>
+                    </a:xfrm>
+                    <a:prstGeom prst="rect">
+                      <a:avLst/>
+                    </a:prstGeom>
+                    <a:noFill/>
+                    <a:ln>
+                      <a:noFill/>
+                    </a:ln>
+                  </pic:spPr>
+                </pic:pic>
+              </a:graphicData>
+            </a:graphic>
+          </wp:inline>
+        </w:drawing>
+      </w:r>
+    </w:p>
+    <w:p>
+      <w:pPr>
+        <w:pStyle w:val="Paragraphedeliste"/>
+        <w:widowControl w:val="0"/>
+        <w:numPr>
+          <w:ilvl w:val="1"/>
+          <w:numId w:val="25"/>
+        </w:numPr>
+        <w:suppressLineNumbers/>
+        <w:tabs>
+          <w:tab w:val="left" w:pos="800"/>
+        </w:tabs>
+        <w:suppressAutoHyphens/>
+        <w:spacing w:before="200" w:after="80" w:line="240" w:lineRule="auto"/>
+        <w:ind w:left="805" w:hanging="805"/>
+        <w:contextualSpacing w:val="0"/>
+        <w:outlineLvl w:val="1"/>
+        <w:rPr>
+          <w:rFonts w:ascii="Enedis" w:eastAsia="Times New Roman" w:hAnsi="Enedis" w:cs="Arial"/>
+          <w:b/>
+          <w:bCs/>
+          <w:kern w:val="32"/>
+          <w:sz w:val="28"/>
+          <w:szCs w:val="32"/>
+        </w:rPr>
+      </w:pPr>
+      <w:bookmarkStart w:id="35" w:name="_Toc110420810"/>
+      <w:r>
+        <w:rPr>
+          <w:rFonts w:ascii="Enedis" w:eastAsia="Times New Roman" w:hAnsi="Enedis" w:cs="Arial"/>
+          <w:b/>
+          <w:bCs/>
+          <w:kern w:val="32"/>
+          <w:sz w:val="28"/>
+          <w:szCs w:val="32"/>
+        </w:rPr>
+        <w:t>Nouvelle Application</w:t>
+      </w:r>
+      <w:bookmarkEnd w:id="35"/>
+    </w:p>
+    <w:p>
+      <w:pPr>
+        <w:widowControl w:val="0"/>
+        <w:suppressLineNumbers/>
+        <w:tabs>
+          <w:tab w:val="left" w:pos="800"/>
+        </w:tabs>
+        <w:suppressAutoHyphens/>
+        <w:spacing w:before="200" w:after="80" w:line="240" w:lineRule="auto"/>
+        <w:jc w:val="both"/>
+        <w:rPr>
+          <w:rFonts w:ascii="Enedis" w:eastAsia="Times New Roman" w:hAnsi="Enedis" w:cs="Times New Roman"/>
+          <w:iCs/>
+          <w:sz w:val="24"/>
+          <w:szCs w:val="20"/>
+        </w:rPr>
+      </w:pPr>
+      <w:r>
+        <w:drawing>
+          <wp:inline distT="0" distB="0" distL="0" distR="0" wp14:anchorId="31FF1A8A" wp14:editId="7F0B6CB9">
+            <wp:extent cx="8892540" cy="440164"/>
+            <wp:effectExtent l="0" t="0" r="3810" b="0"/>
+            <wp:docPr id="73" name="Image 73"/>
+            <wp:cNvGraphicFramePr>
+              <a:graphicFrameLocks xmlns:a="http://schemas.openxmlformats.org/drawingml/2006/main" noChangeAspect="1"/>
+            </wp:cNvGraphicFramePr>
+            <a:graphic xmlns:a="http://schemas.openxmlformats.org/drawingml/2006/main">
+              <a:graphicData uri="http://schemas.openxmlformats.org/drawingml/2006/picture">
+                <pic:pic xmlns:pic="http://schemas.openxmlformats.org/drawingml/2006/picture">
+                  <pic:nvPicPr>
+                    <pic:cNvPr id="0" name="Picture 65"/>
                     <pic:cNvPicPr>
                       <a:picLocks noChangeAspect="1" noChangeArrowheads="1"/>
                     </pic:cNvPicPr>
@@ -9218,7 +9193,7 @@
                   <pic:spPr bwMode="auto">
                     <a:xfrm>
                       <a:off x="0" y="0"/>
-                      <a:ext cx="8892540" cy="446301"/>
+                      <a:ext cx="8892540" cy="440164"/>
                     </a:xfrm>
                     <a:prstGeom prst="rect">
                       <a:avLst/>
@@ -9240,114 +9215,6 @@
         <w:pStyle w:val="Paragraphedeliste"/>
         <w:widowControl w:val="0"/>
         <w:numPr>
-          <w:ilvl w:val="1"/>
-          <w:numId w:val="25"/>
-        </w:numPr>
-        <w:suppressLineNumbers/>
-        <w:tabs>
-          <w:tab w:val="left" w:pos="800"/>
-        </w:tabs>
-        <w:suppressAutoHyphens/>
-        <w:spacing w:before="200" w:after="80" w:line="240" w:lineRule="auto"/>
-        <w:ind w:left="805" w:hanging="805"/>
-        <w:contextualSpacing w:val="0"/>
-        <w:outlineLvl w:val="1"/>
-        <w:rPr>
-          <w:rFonts w:ascii="Enedis" w:eastAsia="Times New Roman" w:hAnsi="Enedis" w:cs="Arial"/>
-          <w:b/>
-          <w:bCs/>
-          <w:kern w:val="32"/>
-          <w:sz w:val="28"/>
-          <w:szCs w:val="32"/>
-        </w:rPr>
-      </w:pPr>
-      <w:bookmarkStart w:id="35" w:name="_Toc110327058"/>
-      <w:r>
-        <w:rPr>
-          <w:rFonts w:ascii="Enedis" w:eastAsia="Times New Roman" w:hAnsi="Enedis" w:cs="Arial"/>
-          <w:b/>
-          <w:bCs/>
-          <w:kern w:val="32"/>
-          <w:sz w:val="28"/>
-          <w:szCs w:val="32"/>
-        </w:rPr>
-        <w:t>Nouvelle Application</w:t>
-      </w:r>
-      <w:bookmarkEnd w:id="35"/>
-    </w:p>
-    <w:p>
-      <w:pPr>
-        <w:widowControl w:val="0"/>
-        <w:suppressLineNumbers/>
-        <w:tabs>
-          <w:tab w:val="left" w:pos="800"/>
-        </w:tabs>
-        <w:suppressAutoHyphens/>
-        <w:spacing w:before="200" w:after="80" w:line="240" w:lineRule="auto"/>
-        <w:jc w:val="both"/>
-        <w:rPr>
-          <w:rFonts w:ascii="Enedis" w:eastAsia="Times New Roman" w:hAnsi="Enedis" w:cs="Times New Roman"/>
-          <w:iCs/>
-          <w:sz w:val="24"/>
-          <w:szCs w:val="20"/>
-        </w:rPr>
-      </w:pPr>
-      <w:r>
-        <w:drawing>
-          <wp:inline distT="0" distB="0" distL="0" distR="0" wp14:anchorId="3469EB59" wp14:editId="55E91A74">
-            <wp:extent cx="8892540" cy="736396"/>
-            <wp:effectExtent l="0" t="0" r="3810" b="6985"/>
-            <wp:docPr id="43" name="Image 43"/>
-            <wp:cNvGraphicFramePr>
-              <a:graphicFrameLocks xmlns:a="http://schemas.openxmlformats.org/drawingml/2006/main" noChangeAspect="1"/>
-            </wp:cNvGraphicFramePr>
-            <a:graphic xmlns:a="http://schemas.openxmlformats.org/drawingml/2006/main">
-              <a:graphicData uri="http://schemas.openxmlformats.org/drawingml/2006/picture">
-                <pic:pic xmlns:pic="http://schemas.openxmlformats.org/drawingml/2006/picture">
-                  <pic:nvPicPr>
-                    <pic:cNvPr id="0" name="Picture 37"/>
-                    <pic:cNvPicPr>
-                      <a:picLocks noChangeAspect="1" noChangeArrowheads="1"/>
-                    </pic:cNvPicPr>
-                  </pic:nvPicPr>
-                  <pic:blipFill>
-                    <a:blip r:embed="rId36">
-                      <a:extLst>
-                        <a:ext uri="{28A0092B-C50C-407E-A947-70E740481C1C}">
-                          <a14:useLocalDpi xmlns:a14="http://schemas.microsoft.com/office/drawing/2010/main" val="0"/>
-                        </a:ext>
-                      </a:extLst>
-                    </a:blip>
-                    <a:srcRect/>
-                    <a:stretch>
-                      <a:fillRect/>
-                    </a:stretch>
-                  </pic:blipFill>
-                  <pic:spPr bwMode="auto">
-                    <a:xfrm>
-                      <a:off x="0" y="0"/>
-                      <a:ext cx="8892540" cy="736396"/>
-                    </a:xfrm>
-                    <a:prstGeom prst="rect">
-                      <a:avLst/>
-                    </a:prstGeom>
-                    <a:noFill/>
-                    <a:ln>
-                      <a:noFill/>
-                    </a:ln>
-                  </pic:spPr>
-                </pic:pic>
-              </a:graphicData>
-            </a:graphic>
-          </wp:inline>
-        </w:drawing>
-      </w:r>
-    </w:p>
-    <w:p>
-      <w:pPr>
-        <w:pStyle w:val="Paragraphedeliste"/>
-        <w:widowControl w:val="0"/>
-        <w:numPr>
           <w:ilvl w:val="0"/>
           <w:numId w:val="25"/>
         </w:numPr>
@@ -9369,8 +9236,7 @@
           <w:szCs w:val="32"/>
         </w:rPr>
       </w:pPr>
-      <w:bookmarkStart w:id="36" w:name="_Toc110327059"/>
-      <w:proofErr w:type="spellStart"/>
+      <w:bookmarkStart w:id="36" w:name="_Toc110420811"/>
       <w:r>
         <w:rPr>
           <w:rFonts w:ascii="Enedis" w:eastAsia="Times New Roman" w:hAnsi="Enedis" w:cs="Arial"/>
@@ -9380,19 +9246,7 @@
           <w:sz w:val="32"/>
           <w:szCs w:val="32"/>
         </w:rPr>
-        <w:t>SaaS</w:t>
-      </w:r>
-      <w:proofErr w:type="spellEnd"/>
-      <w:r>
-        <w:rPr>
-          <w:rFonts w:ascii="Enedis" w:eastAsia="Times New Roman" w:hAnsi="Enedis" w:cs="Arial"/>
-          <w:b/>
-          <w:bCs/>
-          <w:kern w:val="32"/>
-          <w:sz w:val="32"/>
-          <w:szCs w:val="32"/>
-        </w:rPr>
-        <w:t xml:space="preserve"> Provider</w:t>
+        <w:t>SaaS Provider</w:t>
       </w:r>
       <w:bookmarkEnd w:id="36"/>
     </w:p>
@@ -9422,8 +9276,7 @@
           <w:szCs w:val="32"/>
         </w:rPr>
       </w:pPr>
-      <w:bookmarkStart w:id="37" w:name="_Toc110327060"/>
-      <w:proofErr w:type="spellStart"/>
+      <w:bookmarkStart w:id="37" w:name="_Toc110420812"/>
       <w:r>
         <w:rPr>
           <w:rFonts w:ascii="Enedis" w:eastAsia="Times New Roman" w:hAnsi="Enedis" w:cs="Arial"/>
@@ -9433,19 +9286,7 @@
           <w:sz w:val="28"/>
           <w:szCs w:val="32"/>
         </w:rPr>
-        <w:t>Pré-Requis</w:t>
-      </w:r>
-      <w:proofErr w:type="spellEnd"/>
-      <w:r>
-        <w:rPr>
-          <w:rFonts w:ascii="Enedis" w:eastAsia="Times New Roman" w:hAnsi="Enedis" w:cs="Arial"/>
-          <w:b/>
-          <w:bCs/>
-          <w:kern w:val="32"/>
-          <w:sz w:val="28"/>
-          <w:szCs w:val="32"/>
-        </w:rPr>
-        <w:t xml:space="preserve"> à la migration</w:t>
+        <w:t>Pré-Requis à la migration</w:t>
       </w:r>
       <w:bookmarkEnd w:id="37"/>
     </w:p>
@@ -9486,7 +9327,7 @@
                     </pic:cNvPicPr>
                   </pic:nvPicPr>
                   <pic:blipFill>
-                    <a:blip r:embed="rId37">
+                    <a:blip r:embed="rId36">
                       <a:extLst>
                         <a:ext uri="{28A0092B-C50C-407E-A947-70E740481C1C}">
                           <a14:useLocalDpi xmlns:a14="http://schemas.microsoft.com/office/drawing/2010/main" val="0"/>
@@ -9544,7 +9385,7 @@
           <w:szCs w:val="32"/>
         </w:rPr>
       </w:pPr>
-      <w:bookmarkStart w:id="38" w:name="_Toc110327061"/>
+      <w:bookmarkStart w:id="38" w:name="_Toc110420813"/>
       <w:r>
         <w:rPr>
           <w:rFonts w:ascii="Enedis" w:eastAsia="Times New Roman" w:hAnsi="Enedis" w:cs="Arial"/>
@@ -9595,7 +9436,7 @@
                     </pic:cNvPicPr>
                   </pic:nvPicPr>
                   <pic:blipFill>
-                    <a:blip r:embed="rId38">
+                    <a:blip r:embed="rId37">
                       <a:extLst>
                         <a:ext uri="{28A0092B-C50C-407E-A947-70E740481C1C}">
                           <a14:useLocalDpi xmlns:a14="http://schemas.microsoft.com/office/drawing/2010/main" val="0"/>
@@ -9676,7 +9517,7 @@
           <w:szCs w:val="32"/>
         </w:rPr>
       </w:pPr>
-      <w:bookmarkStart w:id="39" w:name="_Toc110327062"/>
+      <w:bookmarkStart w:id="39" w:name="_Toc110420814"/>
       <w:r>
         <w:rPr>
           <w:rFonts w:ascii="Enedis" w:eastAsia="Times New Roman" w:hAnsi="Enedis" w:cs="Arial"/>
@@ -9722,10 +9563,10 @@
       </w:pPr>
       <w:r>
         <w:drawing>
-          <wp:inline distT="0" distB="0" distL="0" distR="0" wp14:anchorId="2466A561" wp14:editId="50C0FA26">
-            <wp:extent cx="8892540" cy="1751730"/>
-            <wp:effectExtent l="0" t="0" r="3810" b="1270"/>
-            <wp:docPr id="46" name="Image 46"/>
+          <wp:inline distT="0" distB="0" distL="0" distR="0" wp14:anchorId="2E2440DF" wp14:editId="53A9539D">
+            <wp:extent cx="8892540" cy="2186315"/>
+            <wp:effectExtent l="0" t="0" r="3810" b="4445"/>
+            <wp:docPr id="74" name="Image 74"/>
             <wp:cNvGraphicFramePr>
               <a:graphicFrameLocks xmlns:a="http://schemas.openxmlformats.org/drawingml/2006/main" noChangeAspect="1"/>
             </wp:cNvGraphicFramePr>
@@ -9733,13 +9574,13 @@
               <a:graphicData uri="http://schemas.openxmlformats.org/drawingml/2006/picture">
                 <pic:pic xmlns:pic="http://schemas.openxmlformats.org/drawingml/2006/picture">
                   <pic:nvPicPr>
-                    <pic:cNvPr id="0" name="Picture 40"/>
+                    <pic:cNvPr id="0" name="Picture 66"/>
                     <pic:cNvPicPr>
                       <a:picLocks noChangeAspect="1" noChangeArrowheads="1"/>
                     </pic:cNvPicPr>
                   </pic:nvPicPr>
                   <pic:blipFill>
-                    <a:blip r:embed="rId39">
+                    <a:blip r:embed="rId38">
                       <a:extLst>
                         <a:ext uri="{28A0092B-C50C-407E-A947-70E740481C1C}">
                           <a14:useLocalDpi xmlns:a14="http://schemas.microsoft.com/office/drawing/2010/main" val="0"/>
@@ -9754,7 +9595,7 @@
                   <pic:spPr bwMode="auto">
                     <a:xfrm>
                       <a:off x="0" y="0"/>
-                      <a:ext cx="8892540" cy="1751730"/>
+                      <a:ext cx="8892540" cy="2186315"/>
                     </a:xfrm>
                     <a:prstGeom prst="rect">
                       <a:avLst/>
@@ -9797,7 +9638,7 @@
           <w:szCs w:val="32"/>
         </w:rPr>
       </w:pPr>
-      <w:bookmarkStart w:id="40" w:name="_Toc110327063"/>
+      <w:bookmarkStart w:id="40" w:name="_Toc110420815"/>
       <w:r>
         <w:rPr>
           <w:rFonts w:ascii="Enedis" w:eastAsia="Times New Roman" w:hAnsi="Enedis" w:cs="Arial"/>
@@ -9848,7 +9689,7 @@
                     </pic:cNvPicPr>
                   </pic:nvPicPr>
                   <pic:blipFill>
-                    <a:blip r:embed="rId40">
+                    <a:blip r:embed="rId39">
                       <a:extLst>
                         <a:ext uri="{28A0092B-C50C-407E-A947-70E740481C1C}">
                           <a14:useLocalDpi xmlns:a14="http://schemas.microsoft.com/office/drawing/2010/main" val="0"/>
@@ -9906,7 +9747,7 @@
           <w:szCs w:val="32"/>
         </w:rPr>
       </w:pPr>
-      <w:bookmarkStart w:id="41" w:name="_Toc110327064"/>
+      <w:bookmarkStart w:id="41" w:name="_Toc110420816"/>
       <w:r>
         <w:rPr>
           <w:rFonts w:ascii="Enedis" w:eastAsia="Times New Roman" w:hAnsi="Enedis" w:cs="Arial"/>
@@ -9940,10 +9781,10 @@
       </w:pPr>
       <w:r>
         <w:drawing>
-          <wp:inline distT="0" distB="0" distL="0" distR="0" wp14:anchorId="2DFB56DF" wp14:editId="7F185222">
-            <wp:extent cx="8892540" cy="446301"/>
+          <wp:inline distT="0" distB="0" distL="0" distR="0" wp14:anchorId="5E4F6F05" wp14:editId="0DD2AC08">
+            <wp:extent cx="8892540" cy="446859"/>
             <wp:effectExtent l="0" t="0" r="0" b="0"/>
-            <wp:docPr id="48" name="Image 48"/>
+            <wp:docPr id="75" name="Image 75"/>
             <wp:cNvGraphicFramePr>
               <a:graphicFrameLocks xmlns:a="http://schemas.openxmlformats.org/drawingml/2006/main" noChangeAspect="1"/>
             </wp:cNvGraphicFramePr>
@@ -9951,13 +9792,13 @@
               <a:graphicData uri="http://schemas.openxmlformats.org/drawingml/2006/picture">
                 <pic:pic xmlns:pic="http://schemas.openxmlformats.org/drawingml/2006/picture">
                   <pic:nvPicPr>
-                    <pic:cNvPr id="0" name="Picture 42"/>
+                    <pic:cNvPr id="0" name="Picture 67"/>
                     <pic:cNvPicPr>
                       <a:picLocks noChangeAspect="1" noChangeArrowheads="1"/>
                     </pic:cNvPicPr>
                   </pic:nvPicPr>
                   <pic:blipFill>
-                    <a:blip r:embed="rId41">
+                    <a:blip r:embed="rId40">
                       <a:extLst>
                         <a:ext uri="{28A0092B-C50C-407E-A947-70E740481C1C}">
                           <a14:useLocalDpi xmlns:a14="http://schemas.microsoft.com/office/drawing/2010/main" val="0"/>
@@ -9972,7 +9813,7 @@
                   <pic:spPr bwMode="auto">
                     <a:xfrm>
                       <a:off x="0" y="0"/>
-                      <a:ext cx="8892540" cy="446301"/>
+                      <a:ext cx="8892540" cy="446859"/>
                     </a:xfrm>
                     <a:prstGeom prst="rect">
                       <a:avLst/>
@@ -10038,7 +9879,7 @@
           <w:szCs w:val="32"/>
         </w:rPr>
       </w:pPr>
-      <w:bookmarkStart w:id="42" w:name="_Toc110327065"/>
+      <w:bookmarkStart w:id="42" w:name="_Toc110420817"/>
       <w:r>
         <w:rPr>
           <w:rFonts w:ascii="Enedis" w:eastAsia="Times New Roman" w:hAnsi="Enedis" w:cs="Arial"/>
@@ -10072,10 +9913,10 @@
       </w:pPr>
       <w:r>
         <w:drawing>
-          <wp:inline distT="0" distB="0" distL="0" distR="0" wp14:anchorId="665705F6" wp14:editId="4DDF6204">
-            <wp:extent cx="8892540" cy="736396"/>
-            <wp:effectExtent l="0" t="0" r="3810" b="6985"/>
-            <wp:docPr id="49" name="Image 49"/>
+          <wp:inline distT="0" distB="0" distL="0" distR="0" wp14:anchorId="04D2C211" wp14:editId="2FAA0EB2">
+            <wp:extent cx="8892540" cy="440164"/>
+            <wp:effectExtent l="0" t="0" r="3810" b="0"/>
+            <wp:docPr id="77" name="Image 77"/>
             <wp:cNvGraphicFramePr>
               <a:graphicFrameLocks xmlns:a="http://schemas.openxmlformats.org/drawingml/2006/main" noChangeAspect="1"/>
             </wp:cNvGraphicFramePr>
@@ -10083,13 +9924,13 @@
               <a:graphicData uri="http://schemas.openxmlformats.org/drawingml/2006/picture">
                 <pic:pic xmlns:pic="http://schemas.openxmlformats.org/drawingml/2006/picture">
                   <pic:nvPicPr>
-                    <pic:cNvPr id="0" name="Picture 43"/>
+                    <pic:cNvPr id="0" name="Picture 69"/>
                     <pic:cNvPicPr>
                       <a:picLocks noChangeAspect="1" noChangeArrowheads="1"/>
                     </pic:cNvPicPr>
                   </pic:nvPicPr>
                   <pic:blipFill>
-                    <a:blip r:embed="rId42">
+                    <a:blip r:embed="rId35">
                       <a:extLst>
                         <a:ext uri="{28A0092B-C50C-407E-A947-70E740481C1C}">
                           <a14:useLocalDpi xmlns:a14="http://schemas.microsoft.com/office/drawing/2010/main" val="0"/>
@@ -10104,7 +9945,7 @@
                   <pic:spPr bwMode="auto">
                     <a:xfrm>
                       <a:off x="0" y="0"/>
-                      <a:ext cx="8892540" cy="736396"/>
+                      <a:ext cx="8892540" cy="440164"/>
                     </a:xfrm>
                     <a:prstGeom prst="rect">
                       <a:avLst/>
@@ -10147,7 +9988,7 @@
           <w:szCs w:val="32"/>
         </w:rPr>
       </w:pPr>
-      <w:bookmarkStart w:id="43" w:name="_Toc110327066"/>
+      <w:bookmarkStart w:id="43" w:name="_Toc110420818"/>
       <w:r>
         <w:rPr>
           <w:rFonts w:ascii="Enedis" w:eastAsia="Times New Roman" w:hAnsi="Enedis" w:cs="Arial"/>
@@ -10187,8 +10028,7 @@
           <w:szCs w:val="32"/>
         </w:rPr>
       </w:pPr>
-      <w:bookmarkStart w:id="44" w:name="_Toc110327067"/>
-      <w:proofErr w:type="spellStart"/>
+      <w:bookmarkStart w:id="44" w:name="_Toc110420819"/>
       <w:r>
         <w:rPr>
           <w:rFonts w:ascii="Enedis" w:eastAsia="Times New Roman" w:hAnsi="Enedis" w:cs="Arial"/>
@@ -10198,19 +10038,7 @@
           <w:sz w:val="28"/>
           <w:szCs w:val="32"/>
         </w:rPr>
-        <w:t>Pré-Requis</w:t>
-      </w:r>
-      <w:proofErr w:type="spellEnd"/>
-      <w:r>
-        <w:rPr>
-          <w:rFonts w:ascii="Enedis" w:eastAsia="Times New Roman" w:hAnsi="Enedis" w:cs="Arial"/>
-          <w:b/>
-          <w:bCs/>
-          <w:kern w:val="32"/>
-          <w:sz w:val="28"/>
-          <w:szCs w:val="32"/>
-        </w:rPr>
-        <w:t xml:space="preserve"> à la migration</w:t>
+        <w:t>Pré-Requis à la migration</w:t>
       </w:r>
       <w:bookmarkEnd w:id="44"/>
     </w:p>
@@ -10251,7 +10079,7 @@
                     </pic:cNvPicPr>
                   </pic:nvPicPr>
                   <pic:blipFill>
-                    <a:blip r:embed="rId43">
+                    <a:blip r:embed="rId41">
                       <a:extLst>
                         <a:ext uri="{28A0092B-C50C-407E-A947-70E740481C1C}">
                           <a14:useLocalDpi xmlns:a14="http://schemas.microsoft.com/office/drawing/2010/main" val="0"/>
@@ -10309,7 +10137,7 @@
           <w:szCs w:val="32"/>
         </w:rPr>
       </w:pPr>
-      <w:bookmarkStart w:id="45" w:name="_Toc110327068"/>
+      <w:bookmarkStart w:id="45" w:name="_Toc110420820"/>
       <w:r>
         <w:rPr>
           <w:rFonts w:ascii="Enedis" w:eastAsia="Times New Roman" w:hAnsi="Enedis" w:cs="Arial"/>
@@ -10343,10 +10171,10 @@
       </w:pPr>
       <w:r>
         <w:drawing>
-          <wp:inline distT="0" distB="0" distL="0" distR="0" wp14:anchorId="54FA2E45" wp14:editId="5A552592">
-            <wp:extent cx="8892540" cy="1026491"/>
-            <wp:effectExtent l="0" t="0" r="3810" b="2540"/>
-            <wp:docPr id="51" name="Image 51"/>
+          <wp:inline distT="0" distB="0" distL="0" distR="0" wp14:anchorId="6583DCE3" wp14:editId="68D2C24B">
+            <wp:extent cx="8892540" cy="1027049"/>
+            <wp:effectExtent l="0" t="0" r="3810" b="1905"/>
+            <wp:docPr id="78" name="Image 78"/>
             <wp:cNvGraphicFramePr>
               <a:graphicFrameLocks xmlns:a="http://schemas.openxmlformats.org/drawingml/2006/main" noChangeAspect="1"/>
             </wp:cNvGraphicFramePr>
@@ -10354,13 +10182,13 @@
               <a:graphicData uri="http://schemas.openxmlformats.org/drawingml/2006/picture">
                 <pic:pic xmlns:pic="http://schemas.openxmlformats.org/drawingml/2006/picture">
                   <pic:nvPicPr>
-                    <pic:cNvPr id="0" name="Picture 45"/>
+                    <pic:cNvPr id="0" name="Picture 70"/>
                     <pic:cNvPicPr>
                       <a:picLocks noChangeAspect="1" noChangeArrowheads="1"/>
                     </pic:cNvPicPr>
                   </pic:nvPicPr>
                   <pic:blipFill>
-                    <a:blip r:embed="rId44">
+                    <a:blip r:embed="rId42">
                       <a:extLst>
                         <a:ext uri="{28A0092B-C50C-407E-A947-70E740481C1C}">
                           <a14:useLocalDpi xmlns:a14="http://schemas.microsoft.com/office/drawing/2010/main" val="0"/>
@@ -10375,7 +10203,7 @@
                   <pic:spPr bwMode="auto">
                     <a:xfrm>
                       <a:off x="0" y="0"/>
-                      <a:ext cx="8892540" cy="1026491"/>
+                      <a:ext cx="8892540" cy="1027049"/>
                     </a:xfrm>
                     <a:prstGeom prst="rect">
                       <a:avLst/>
@@ -10441,7 +10269,7 @@
           <w:szCs w:val="32"/>
         </w:rPr>
       </w:pPr>
-      <w:bookmarkStart w:id="46" w:name="_Toc110327069"/>
+      <w:bookmarkStart w:id="46" w:name="_Toc110420821"/>
       <w:r>
         <w:rPr>
           <w:rFonts w:ascii="Enedis" w:eastAsia="Times New Roman" w:hAnsi="Enedis" w:cs="Arial"/>
@@ -10493,7 +10321,7 @@
                     </pic:cNvPicPr>
                   </pic:nvPicPr>
                   <pic:blipFill>
-                    <a:blip r:embed="rId45">
+                    <a:blip r:embed="rId43">
                       <a:extLst>
                         <a:ext uri="{28A0092B-C50C-407E-A947-70E740481C1C}">
                           <a14:useLocalDpi xmlns:a14="http://schemas.microsoft.com/office/drawing/2010/main" val="0"/>
@@ -10551,7 +10379,7 @@
           <w:szCs w:val="32"/>
         </w:rPr>
       </w:pPr>
-      <w:bookmarkStart w:id="47" w:name="_Toc110327070"/>
+      <w:bookmarkStart w:id="47" w:name="_Toc110420822"/>
       <w:r>
         <w:rPr>
           <w:rFonts w:ascii="Enedis" w:eastAsia="Times New Roman" w:hAnsi="Enedis" w:cs="Arial"/>
@@ -10585,10 +10413,10 @@
       </w:pPr>
       <w:r>
         <w:drawing>
-          <wp:inline distT="0" distB="0" distL="0" distR="0" wp14:anchorId="66D14B5C" wp14:editId="58F56FCB">
-            <wp:extent cx="8892540" cy="445770"/>
-            <wp:effectExtent l="0" t="0" r="3810" b="0"/>
-            <wp:docPr id="54" name="Image 54"/>
+          <wp:inline distT="0" distB="0" distL="0" distR="0" wp14:anchorId="3FD1E532" wp14:editId="0C852FFB">
+            <wp:extent cx="8892540" cy="446859"/>
+            <wp:effectExtent l="0" t="0" r="0" b="0"/>
+            <wp:docPr id="79" name="Image 79"/>
             <wp:cNvGraphicFramePr>
               <a:graphicFrameLocks xmlns:a="http://schemas.openxmlformats.org/drawingml/2006/main" noChangeAspect="1"/>
             </wp:cNvGraphicFramePr>
@@ -10596,13 +10424,13 @@
               <a:graphicData uri="http://schemas.openxmlformats.org/drawingml/2006/picture">
                 <pic:pic xmlns:pic="http://schemas.openxmlformats.org/drawingml/2006/picture">
                   <pic:nvPicPr>
-                    <pic:cNvPr id="0" name="Picture 48"/>
+                    <pic:cNvPr id="0" name="Picture 71"/>
                     <pic:cNvPicPr>
                       <a:picLocks noChangeAspect="1" noChangeArrowheads="1"/>
                     </pic:cNvPicPr>
                   </pic:nvPicPr>
                   <pic:blipFill>
-                    <a:blip r:embed="rId46">
+                    <a:blip r:embed="rId44">
                       <a:extLst>
                         <a:ext uri="{28A0092B-C50C-407E-A947-70E740481C1C}">
                           <a14:useLocalDpi xmlns:a14="http://schemas.microsoft.com/office/drawing/2010/main" val="0"/>
@@ -10617,7 +10445,7 @@
                   <pic:spPr bwMode="auto">
                     <a:xfrm>
                       <a:off x="0" y="0"/>
-                      <a:ext cx="8892540" cy="445770"/>
+                      <a:ext cx="8892540" cy="446859"/>
                     </a:xfrm>
                     <a:prstGeom prst="rect">
                       <a:avLst/>
@@ -10660,7 +10488,7 @@
           <w:szCs w:val="32"/>
         </w:rPr>
       </w:pPr>
-      <w:bookmarkStart w:id="48" w:name="_Toc110327071"/>
+      <w:bookmarkStart w:id="48" w:name="_Toc110420823"/>
       <w:r>
         <w:rPr>
           <w:rFonts w:ascii="Enedis" w:eastAsia="Times New Roman" w:hAnsi="Enedis" w:cs="Arial"/>
@@ -10693,10 +10521,10 @@
       </w:pPr>
       <w:r>
         <w:drawing>
-          <wp:inline distT="0" distB="0" distL="0" distR="0" wp14:anchorId="17F37B40" wp14:editId="618E7FD9">
-            <wp:extent cx="8892540" cy="440722"/>
+          <wp:inline distT="0" distB="0" distL="0" distR="0" wp14:anchorId="42919078" wp14:editId="6A3FE4FD">
+            <wp:extent cx="8892540" cy="440164"/>
             <wp:effectExtent l="0" t="0" r="3810" b="0"/>
-            <wp:docPr id="55" name="Image 55"/>
+            <wp:docPr id="80" name="Image 80"/>
             <wp:cNvGraphicFramePr>
               <a:graphicFrameLocks xmlns:a="http://schemas.openxmlformats.org/drawingml/2006/main" noChangeAspect="1"/>
             </wp:cNvGraphicFramePr>
@@ -10704,13 +10532,13 @@
               <a:graphicData uri="http://schemas.openxmlformats.org/drawingml/2006/picture">
                 <pic:pic xmlns:pic="http://schemas.openxmlformats.org/drawingml/2006/picture">
                   <pic:nvPicPr>
-                    <pic:cNvPr id="0" name="Picture 49"/>
+                    <pic:cNvPr id="0" name="Picture 72"/>
                     <pic:cNvPicPr>
                       <a:picLocks noChangeAspect="1" noChangeArrowheads="1"/>
                     </pic:cNvPicPr>
                   </pic:nvPicPr>
                   <pic:blipFill>
-                    <a:blip r:embed="rId47">
+                    <a:blip r:embed="rId45">
                       <a:extLst>
                         <a:ext uri="{28A0092B-C50C-407E-A947-70E740481C1C}">
                           <a14:useLocalDpi xmlns:a14="http://schemas.microsoft.com/office/drawing/2010/main" val="0"/>
@@ -10725,7 +10553,7 @@
                   <pic:spPr bwMode="auto">
                     <a:xfrm>
                       <a:off x="0" y="0"/>
-                      <a:ext cx="8892540" cy="440722"/>
+                      <a:ext cx="8892540" cy="440164"/>
                     </a:xfrm>
                     <a:prstGeom prst="rect">
                       <a:avLst/>
@@ -10743,12 +10571,12 @@
       </w:r>
     </w:p>
     <w:sectPr>
-      <w:headerReference w:type="even" r:id="rId48"/>
-      <w:headerReference w:type="default" r:id="rId49"/>
-      <w:footerReference w:type="even" r:id="rId50"/>
-      <w:footerReference w:type="default" r:id="rId51"/>
-      <w:headerReference w:type="first" r:id="rId52"/>
-      <w:footerReference w:type="first" r:id="rId53"/>
+      <w:headerReference w:type="even" r:id="rId46"/>
+      <w:headerReference w:type="default" r:id="rId47"/>
+      <w:footerReference w:type="even" r:id="rId48"/>
+      <w:footerReference w:type="default" r:id="rId49"/>
+      <w:headerReference w:type="first" r:id="rId50"/>
+      <w:footerReference w:type="first" r:id="rId51"/>
       <w:pgSz w:w="16838" w:h="11906" w:orient="landscape"/>
       <w:pgMar w:top="1417" w:right="1417" w:bottom="1417" w:left="1417" w:header="708" w:footer="708" w:gutter="0"/>
       <w:cols w:space="708"/>
@@ -10824,7 +10652,7 @@
           <w:rPr>
             <w:noProof/>
           </w:rPr>
-          <w:t>20</w:t>
+          <w:t>14</w:t>
         </w:r>
         <w:r>
           <w:fldChar w:fldCharType="end"/>
@@ -15720,7 +15548,7 @@
 </file>
 
 <file path=customXml/itemProps1.xml><?xml version="1.0" encoding="utf-8"?>
-<ds:datastoreItem xmlns:ds="http://schemas.openxmlformats.org/officeDocument/2006/customXml" ds:itemID="{F981410D-8305-48E2-96E9-7607DA039438}">
+<ds:datastoreItem xmlns:ds="http://schemas.openxmlformats.org/officeDocument/2006/customXml" ds:itemID="{A1D3416A-86FB-470D-B385-B484FA4BEE09}">
   <ds:schemaRefs>
     <ds:schemaRef ds:uri="http://schemas.openxmlformats.org/officeDocument/2006/bibliography"/>
   </ds:schemaRefs>

</xml_diff>